<commit_message>
added presentation, before tasks
</commit_message>
<xml_diff>
--- a/notes.docx
+++ b/notes.docx
@@ -9,27 +9,20 @@
         </w:rPr>
       </w:pPr>
       <w:r>
-        <w:fldChar w:fldCharType="begin"/>
-      </w:r>
-      <w:r>
-        <w:rPr>
-          <w:lang w:val="en-US"/>
-        </w:rPr>
-        <w:instrText xml:space="preserve"> HYPERLINK "http://voucherservice.integrations.at/" </w:instrText>
-      </w:r>
-      <w:r>
-        <w:fldChar w:fldCharType="separate"/>
-      </w:r>
-      <w:r>
-        <w:rPr>
-          <w:rStyle w:val="Hyperlink"/>
-          <w:lang w:val="en-US"/>
-        </w:rPr>
-        <w:t>http://voucherservice.integrations.at/</w:t>
-      </w:r>
-      <w:r>
-        <w:fldChar w:fldCharType="end"/>
-      </w:r>
+        <w:rPr>
+          <w:lang w:val="en-US"/>
+        </w:rPr>
+        <w:t xml:space="preserve"> json </w:t>
+      </w:r>
+      <w:hyperlink r:id="rId5" w:history="1">
+        <w:r>
+          <w:rPr>
+            <w:rStyle w:val="Hyperlink"/>
+            <w:lang w:val="en-US"/>
+          </w:rPr>
+          <w:t>http://voucherservice.integrations.at/</w:t>
+        </w:r>
+      </w:hyperlink>
     </w:p>
     <w:p>
       <w:pPr>
@@ -63,19 +56,11 @@
           <w:lang w:val="en-US"/>
         </w:rPr>
       </w:pPr>
-      <w:proofErr w:type="spellStart"/>
-      <w:r>
-        <w:rPr>
-          <w:lang w:val="en-US"/>
-        </w:rPr>
-        <w:t>Strg</w:t>
-      </w:r>
-      <w:proofErr w:type="spellEnd"/>
-      <w:r>
-        <w:rPr>
-          <w:lang w:val="en-US"/>
-        </w:rPr>
-        <w:t xml:space="preserve"> </w:t>
+      <w:r>
+        <w:rPr>
+          <w:lang w:val="en-US"/>
+        </w:rPr>
+        <w:t xml:space="preserve">Strg </w:t>
       </w:r>
       <w:r>
         <w:rPr>
@@ -93,21 +78,7 @@
         <w:rPr>
           <w:lang w:val="en-US"/>
         </w:rPr>
-        <w:t xml:space="preserve"> </w:t>
-      </w:r>
-      <w:proofErr w:type="spellStart"/>
-      <w:r>
-        <w:rPr>
-          <w:lang w:val="en-US"/>
-        </w:rPr>
-        <w:t>öffnet</w:t>
-      </w:r>
-      <w:proofErr w:type="spellEnd"/>
-      <w:r>
-        <w:rPr>
-          <w:lang w:val="en-US"/>
-        </w:rPr>
-        <w:t xml:space="preserve"> console in visual code</w:t>
+        <w:t xml:space="preserve"> öffnet console in visual code</w:t>
       </w:r>
     </w:p>
     <w:p>
@@ -129,21 +100,11 @@
           <w:lang w:val="en-US"/>
         </w:rPr>
       </w:pPr>
-      <w:proofErr w:type="spellStart"/>
-      <w:proofErr w:type="gramStart"/>
-      <w:r>
-        <w:rPr>
-          <w:lang w:val="en-US"/>
-        </w:rPr>
-        <w:t>strg</w:t>
-      </w:r>
-      <w:proofErr w:type="spellEnd"/>
-      <w:proofErr w:type="gramEnd"/>
-      <w:r>
-        <w:rPr>
-          <w:lang w:val="en-US"/>
-        </w:rPr>
-        <w:t xml:space="preserve"> + p </w:t>
+      <w:r>
+        <w:rPr>
+          <w:lang w:val="en-US"/>
+        </w:rPr>
+        <w:t xml:space="preserve">strg + p </w:t>
       </w:r>
       <w:r>
         <w:rPr>
@@ -167,21 +128,7 @@
         <w:rPr>
           <w:lang w:val="en-US"/>
         </w:rPr>
-        <w:t xml:space="preserve"> </w:t>
-      </w:r>
-      <w:proofErr w:type="spellStart"/>
-      <w:r>
-        <w:rPr>
-          <w:lang w:val="en-US"/>
-        </w:rPr>
-        <w:t>Formatiert</w:t>
-      </w:r>
-      <w:proofErr w:type="spellEnd"/>
-      <w:r>
-        <w:rPr>
-          <w:lang w:val="en-US"/>
-        </w:rPr>
-        <w:t xml:space="preserve"> document</w:t>
+        <w:t xml:space="preserve"> Formatiert document</w:t>
       </w:r>
     </w:p>
     <w:p>
@@ -220,21 +167,7 @@
         <w:rPr>
           <w:lang w:val="en-US"/>
         </w:rPr>
-        <w:t xml:space="preserve">01 </w:t>
-      </w:r>
-      <w:proofErr w:type="spellStart"/>
-      <w:r>
-        <w:rPr>
-          <w:lang w:val="en-US"/>
-        </w:rPr>
-        <w:t>TypeScript</w:t>
-      </w:r>
-      <w:proofErr w:type="spellEnd"/>
-      <w:r>
-        <w:rPr>
-          <w:lang w:val="en-US"/>
-        </w:rPr>
-        <w:t>:</w:t>
+        <w:t>01 TypeScript:</w:t>
       </w:r>
     </w:p>
     <w:p>
@@ -263,156 +196,43 @@
           <w:lang w:val="en-US"/>
         </w:rPr>
       </w:pPr>
-      <w:proofErr w:type="spellStart"/>
-      <w:r>
-        <w:rPr>
-          <w:lang w:val="en-US"/>
-        </w:rPr>
-        <w:t>Npm</w:t>
-      </w:r>
-      <w:proofErr w:type="spellEnd"/>
-      <w:r>
-        <w:rPr>
-          <w:lang w:val="en-US"/>
-        </w:rPr>
-        <w:t xml:space="preserve"> </w:t>
-      </w:r>
-      <w:proofErr w:type="spellStart"/>
-      <w:r>
-        <w:rPr>
-          <w:lang w:val="en-US"/>
-        </w:rPr>
-        <w:t>i</w:t>
-      </w:r>
-      <w:proofErr w:type="spellEnd"/>
-      <w:r>
-        <w:rPr>
-          <w:lang w:val="en-US"/>
-        </w:rPr>
-        <w:t xml:space="preserve"> –g yarn</w:t>
-      </w:r>
-    </w:p>
-    <w:p>
-      <w:r>
-        <w:t xml:space="preserve">#installiert </w:t>
-      </w:r>
-      <w:proofErr w:type="spellStart"/>
-      <w:r>
-        <w:t>dependencies</w:t>
-      </w:r>
-      <w:proofErr w:type="spellEnd"/>
-    </w:p>
-    <w:p>
-      <w:proofErr w:type="spellStart"/>
-      <w:r>
-        <w:t>Yarn</w:t>
-      </w:r>
-      <w:proofErr w:type="spellEnd"/>
-      <w:r>
-        <w:t xml:space="preserve"> </w:t>
-      </w:r>
-    </w:p>
-    <w:p>
-      <w:r>
-        <w:t xml:space="preserve"># </w:t>
-      </w:r>
-      <w:proofErr w:type="spellStart"/>
-      <w:r>
-        <w:t>projekt</w:t>
-      </w:r>
-      <w:proofErr w:type="spellEnd"/>
-      <w:r>
-        <w:t xml:space="preserve"> starten und im </w:t>
-      </w:r>
-      <w:proofErr w:type="spellStart"/>
-      <w:r>
-        <w:t>browser</w:t>
-      </w:r>
-      <w:proofErr w:type="spellEnd"/>
-      <w:r>
-        <w:t xml:space="preserve"> anzeigen</w:t>
-      </w:r>
-    </w:p>
-    <w:p>
-      <w:proofErr w:type="spellStart"/>
-      <w:r>
-        <w:t>Ng</w:t>
-      </w:r>
-      <w:proofErr w:type="spellEnd"/>
-      <w:r>
-        <w:t xml:space="preserve"> </w:t>
-      </w:r>
-      <w:proofErr w:type="spellStart"/>
-      <w:r>
-        <w:t>serve</w:t>
-      </w:r>
-      <w:proofErr w:type="spellEnd"/>
-      <w:r>
-        <w:t xml:space="preserve"> –o </w:t>
-      </w:r>
-      <w:proofErr w:type="spellStart"/>
-      <w:r>
-        <w:t>true</w:t>
-      </w:r>
-      <w:proofErr w:type="spellEnd"/>
+      <w:r>
+        <w:rPr>
+          <w:lang w:val="en-US"/>
+        </w:rPr>
+        <w:t>Npm i –g yarn</w:t>
+      </w:r>
+    </w:p>
+    <w:p>
+      <w:r>
+        <w:t>#installiert dependencies</w:t>
+      </w:r>
+    </w:p>
+    <w:p>
+      <w:r>
+        <w:t xml:space="preserve">Yarn </w:t>
+      </w:r>
+    </w:p>
+    <w:p>
+      <w:r>
+        <w:t># projekt starten und im browser anzeigen</w:t>
+      </w:r>
+    </w:p>
+    <w:p>
+      <w:r>
+        <w:t>Ng serve –o true</w:t>
+      </w:r>
     </w:p>
     <w:p/>
     <w:p>
-      <w:proofErr w:type="spellStart"/>
-      <w:r>
-        <w:t>bundle</w:t>
-      </w:r>
-      <w:proofErr w:type="spellEnd"/>
-      <w:r>
-        <w:t xml:space="preserve">: optimiertes </w:t>
-      </w:r>
-      <w:proofErr w:type="spellStart"/>
-      <w:r>
-        <w:t>java</w:t>
-      </w:r>
-      <w:proofErr w:type="spellEnd"/>
-      <w:r>
-        <w:t xml:space="preserve"> </w:t>
-      </w:r>
-      <w:proofErr w:type="spellStart"/>
-      <w:r>
-        <w:t>script</w:t>
-      </w:r>
-      <w:proofErr w:type="spellEnd"/>
-      <w:r>
-        <w:t xml:space="preserve"> </w:t>
-      </w:r>
-      <w:proofErr w:type="spellStart"/>
-      <w:r>
-        <w:t>code</w:t>
-      </w:r>
-      <w:proofErr w:type="spellEnd"/>
-    </w:p>
-    <w:p>
-      <w:r>
-        <w:t>[</w:t>
-      </w:r>
-      <w:proofErr w:type="spellStart"/>
-      <w:r>
-        <w:t>root</w:t>
-      </w:r>
-      <w:proofErr w:type="spellEnd"/>
-      <w:r>
-        <w:t>]/</w:t>
-      </w:r>
-      <w:proofErr w:type="spellStart"/>
-      <w:r>
-        <w:t>src</w:t>
-      </w:r>
-      <w:proofErr w:type="spellEnd"/>
-      <w:r>
-        <w:t>/</w:t>
-      </w:r>
-      <w:proofErr w:type="spellStart"/>
-      <w:r>
-        <w:t>app</w:t>
-      </w:r>
-      <w:proofErr w:type="spellEnd"/>
+      <w:r>
+        <w:t>bundle: optimiertes java script code</w:t>
+      </w:r>
+    </w:p>
+    <w:p>
+      <w:r>
+        <w:t>[root]/src/app</w:t>
+      </w:r>
     </w:p>
     <w:p>
       <w:pPr>
@@ -429,79 +249,28 @@
         <w:rPr>
           <w:lang w:val="en-US"/>
         </w:rPr>
-        <w:t>.html, .</w:t>
-      </w:r>
-      <w:proofErr w:type="spellStart"/>
-      <w:r>
-        <w:rPr>
-          <w:lang w:val="en-US"/>
-        </w:rPr>
-        <w:t>ts</w:t>
-      </w:r>
-      <w:proofErr w:type="spellEnd"/>
-      <w:r>
-        <w:rPr>
-          <w:lang w:val="en-US"/>
-        </w:rPr>
-        <w:t>, .</w:t>
-      </w:r>
-      <w:proofErr w:type="spellStart"/>
-      <w:r>
-        <w:rPr>
-          <w:lang w:val="en-US"/>
-        </w:rPr>
-        <w:t>spec.ts</w:t>
-      </w:r>
-      <w:proofErr w:type="spellEnd"/>
-      <w:r>
-        <w:rPr>
-          <w:lang w:val="en-US"/>
-        </w:rPr>
-        <w:t xml:space="preserve"> (unit testing), .</w:t>
-      </w:r>
-      <w:proofErr w:type="spellStart"/>
-      <w:r>
-        <w:rPr>
-          <w:lang w:val="en-US"/>
-        </w:rPr>
-        <w:t>css</w:t>
-      </w:r>
-      <w:proofErr w:type="spellEnd"/>
-    </w:p>
-    <w:p>
-      <w:pPr>
-        <w:rPr>
-          <w:lang w:val="en-US"/>
-        </w:rPr>
-      </w:pPr>
-    </w:p>
-    <w:p>
-      <w:r>
-        <w:t xml:space="preserve">Chrome </w:t>
-      </w:r>
-      <w:proofErr w:type="spellStart"/>
-      <w:r>
-        <w:t>console</w:t>
-      </w:r>
-      <w:proofErr w:type="spellEnd"/>
+        <w:t>.html, .ts, .spec.ts (unit testing), .css</w:t>
+      </w:r>
+    </w:p>
+    <w:p>
+      <w:pPr>
+        <w:rPr>
+          <w:lang w:val="en-US"/>
+        </w:rPr>
+      </w:pPr>
+    </w:p>
+    <w:p>
+      <w:r>
+        <w:t>Chrome console</w:t>
+      </w:r>
       <w:r>
         <w:t>:</w:t>
       </w:r>
     </w:p>
     <w:p>
-      <w:proofErr w:type="spellStart"/>
-      <w:r>
-        <w:t>webpack</w:t>
-      </w:r>
-      <w:proofErr w:type="spellEnd"/>
-      <w:r>
-        <w:t xml:space="preserve">: beinhaltet </w:t>
-      </w:r>
-      <w:proofErr w:type="spellStart"/>
-      <w:r>
-        <w:t>folderhierarchie</w:t>
-      </w:r>
-      <w:proofErr w:type="spellEnd"/>
+      <w:r>
+        <w:t>webpack: beinhaltet folderhierarchie</w:t>
+      </w:r>
       <w:r>
         <w:t xml:space="preserve"> wie im VS </w:t>
       </w:r>
@@ -514,41 +283,12 @@
         <w:t>ebpack-internal: beinhaltet schon fertig JS</w:t>
       </w:r>
       <w:r>
-        <w:t xml:space="preserve"> </w:t>
-      </w:r>
-      <w:proofErr w:type="spellStart"/>
-      <w:r>
-        <w:t>code</w:t>
-      </w:r>
-      <w:proofErr w:type="spellEnd"/>
-      <w:r>
-        <w:t xml:space="preserve"> (Abhängigkeiten aufgelöst)</w:t>
-      </w:r>
-    </w:p>
-    <w:p>
-      <w:proofErr w:type="spellStart"/>
-      <w:r>
-        <w:t>strg</w:t>
-      </w:r>
-      <w:proofErr w:type="spellEnd"/>
-      <w:r>
-        <w:t xml:space="preserve"> + p -&gt; </w:t>
-      </w:r>
-      <w:proofErr w:type="spellStart"/>
-      <w:r>
-        <w:t>filename</w:t>
-      </w:r>
-      <w:proofErr w:type="spellEnd"/>
-      <w:r>
-        <w:t xml:space="preserve"> – um </w:t>
-      </w:r>
-      <w:proofErr w:type="spellStart"/>
-      <w:r>
-        <w:t>file</w:t>
-      </w:r>
-      <w:proofErr w:type="spellEnd"/>
-      <w:r>
-        <w:t xml:space="preserve"> zu öffnen</w:t>
+        <w:t xml:space="preserve"> code (Abhängigkeiten aufgelöst)</w:t>
+      </w:r>
+    </w:p>
+    <w:p>
+      <w:r>
+        <w:t>strg + p -&gt; filename – um file zu öffnen</w:t>
       </w:r>
     </w:p>
     <w:p/>
@@ -562,61 +302,25 @@
     </w:p>
     <w:p>
       <w:r>
-        <w:t xml:space="preserve"># Projekt </w:t>
-      </w:r>
-      <w:proofErr w:type="spellStart"/>
-      <w:r>
-        <w:t>builden</w:t>
-      </w:r>
-      <w:proofErr w:type="spellEnd"/>
-    </w:p>
-    <w:p>
-      <w:r>
-        <w:t xml:space="preserve"># Files werden in </w:t>
-      </w:r>
-      <w:proofErr w:type="spellStart"/>
-      <w:r>
-        <w:t>dist</w:t>
-      </w:r>
-      <w:proofErr w:type="spellEnd"/>
-      <w:r>
-        <w:t xml:space="preserve"> abgelegt und beinhalten *.</w:t>
-      </w:r>
-      <w:proofErr w:type="spellStart"/>
-      <w:r>
-        <w:t>js</w:t>
-      </w:r>
-      <w:proofErr w:type="spellEnd"/>
-      <w:r>
-        <w:t xml:space="preserve"> Files und *.</w:t>
-      </w:r>
-      <w:proofErr w:type="spellStart"/>
-      <w:r>
-        <w:t>html</w:t>
-      </w:r>
-      <w:proofErr w:type="spellEnd"/>
-    </w:p>
-    <w:p>
-      <w:proofErr w:type="spellStart"/>
-      <w:r>
-        <w:t>ng</w:t>
-      </w:r>
-      <w:proofErr w:type="spellEnd"/>
-      <w:r>
-        <w:t xml:space="preserve"> </w:t>
-      </w:r>
-      <w:proofErr w:type="spellStart"/>
-      <w:r>
-        <w:t>build</w:t>
-      </w:r>
-      <w:proofErr w:type="spellEnd"/>
+        <w:t># Projekt builden</w:t>
+      </w:r>
+    </w:p>
+    <w:p>
+      <w:r>
+        <w:t># Files werden in dist abgelegt und beinhalten *.js Files und *.html</w:t>
+      </w:r>
+    </w:p>
+    <w:p>
+      <w:r>
+        <w:t>ng build</w:t>
+      </w:r>
     </w:p>
     <w:p/>
     <w:p>
       <w:r>
         <w:t xml:space="preserve">Bei Visual Studio Code muss node.js nachinstalliert werden </w:t>
       </w:r>
-      <w:hyperlink r:id="rId5" w:history="1">
+      <w:hyperlink r:id="rId6" w:history="1">
         <w:r>
           <w:rPr>
             <w:rStyle w:val="Hyperlink"/>
@@ -628,178 +332,360 @@
     <w:p>
       <w:r>
         <w:lastRenderedPageBreak/>
-        <w:t>#Dann muss Angular CLI i</w:t>
+        <w:t>#Dann muss Angular CLI installiert werden</w:t>
+      </w:r>
+    </w:p>
+    <w:p>
+      <w:r>
+        <w:t>npm install –g @angular/cli</w:t>
+      </w:r>
+    </w:p>
+    <w:p/>
+    <w:p>
+      <w:r>
+        <w:t>#neues Projekt erstellen</w:t>
+      </w:r>
+    </w:p>
+    <w:p>
+      <w:r>
+        <w:t>ng new</w:t>
+      </w:r>
+    </w:p>
+    <w:p/>
+    <w:p>
+      <w:pPr>
+        <w:rPr>
+          <w:lang w:val="en-US"/>
+        </w:rPr>
+      </w:pPr>
+      <w:r>
+        <w:rPr>
+          <w:lang w:val="en-US"/>
+        </w:rPr>
+        <w:t># neue Component</w:t>
+      </w:r>
+      <w:r>
+        <w:rPr>
+          <w:lang w:val="en-US"/>
+        </w:rPr>
+        <w:t xml:space="preserve"> (dry run) = ng generate component</w:t>
+      </w:r>
+    </w:p>
+    <w:p>
+      <w:pPr>
+        <w:rPr>
+          <w:lang w:val="en-US"/>
+        </w:rPr>
+      </w:pPr>
+      <w:r>
+        <w:rPr>
+          <w:lang w:val="en-US"/>
+        </w:rPr>
+        <w:t>ng g c Nested --dry</w:t>
+      </w:r>
+    </w:p>
+    <w:p>
+      <w:pPr>
+        <w:rPr>
+          <w:lang w:val="en-US"/>
+        </w:rPr>
+      </w:pPr>
+    </w:p>
+    <w:p>
+      <w:pPr>
+        <w:rPr>
+          <w:lang w:val="en-US"/>
+        </w:rPr>
+      </w:pPr>
+      <w:r>
+        <w:rPr>
+          <w:lang w:val="en-US"/>
+        </w:rPr>
+        <w:t>#zeigt installierte extensions an</w:t>
+      </w:r>
+    </w:p>
+    <w:p>
+      <w:pPr>
+        <w:rPr>
+          <w:lang w:val="en-US"/>
+        </w:rPr>
+      </w:pPr>
+      <w:r>
+        <w:rPr>
+          <w:lang w:val="en-US"/>
+        </w:rPr>
+        <w:t>code –list-extensions</w:t>
+      </w:r>
+    </w:p>
+    <w:p>
+      <w:pPr>
+        <w:rPr>
+          <w:lang w:val="en-US"/>
+        </w:rPr>
+      </w:pPr>
+    </w:p>
+    <w:p>
+      <w:pPr>
+        <w:pStyle w:val="berschrift1"/>
+        <w:rPr>
+          <w:lang w:val="en-US"/>
+        </w:rPr>
+      </w:pPr>
+      <w:r>
+        <w:rPr>
+          <w:lang w:val="en-US"/>
+        </w:rPr>
+        <w:t>03 Fundamentals:</w:t>
+      </w:r>
+    </w:p>
+    <w:p>
+      <w:pPr>
+        <w:rPr>
+          <w:lang w:val="en-US"/>
+        </w:rPr>
+      </w:pPr>
+    </w:p>
+    <w:p>
+      <w:r>
+        <w:t>{{expression}} -&gt; wird im view (.html file) ausgewertet</w:t>
+      </w:r>
+    </w:p>
+    <w:p/>
+    <w:p>
+      <w:pPr>
+        <w:rPr>
+          <w:lang w:val="en-US"/>
+        </w:rPr>
+      </w:pPr>
+      <w:r>
+        <w:rPr>
+          <w:lang w:val="en-US"/>
+        </w:rPr>
+        <w:t xml:space="preserve">Angular Augary </w:t>
+      </w:r>
+      <w:r>
+        <w:sym w:font="Wingdings" w:char="F0E0"/>
+      </w:r>
+      <w:r>
+        <w:rPr>
+          <w:lang w:val="en-US"/>
+        </w:rPr>
+        <w:t xml:space="preserve"> Chrome extension Angular debugger tool!</w:t>
+      </w:r>
+    </w:p>
+    <w:p>
+      <w:pPr>
+        <w:rPr>
+          <w:lang w:val="en-US"/>
+        </w:rPr>
+      </w:pPr>
+    </w:p>
+    <w:p>
+      <w:pPr>
+        <w:shd w:val="clear" w:color="auto" w:fill="1E1E1E"/>
+        <w:spacing w:after="0" w:line="285" w:lineRule="atLeast"/>
+        <w:rPr>
+          <w:rFonts w:ascii="Consolas" w:eastAsia="Times New Roman" w:hAnsi="Consolas" w:cs="Times New Roman"/>
+          <w:color w:val="D4D4D4"/>
+          <w:sz w:val="21"/>
+          <w:szCs w:val="21"/>
+          <w:lang w:val="en-US" w:eastAsia="de-AT"/>
+        </w:rPr>
+      </w:pPr>
+      <w:r>
+        <w:rPr>
+          <w:rFonts w:ascii="Consolas" w:eastAsia="Times New Roman" w:hAnsi="Consolas" w:cs="Times New Roman"/>
+          <w:color w:val="808080"/>
+          <w:sz w:val="21"/>
+          <w:szCs w:val="21"/>
+          <w:lang w:val="en-US" w:eastAsia="de-AT"/>
+        </w:rPr>
+        <w:t>&lt;</w:t>
+      </w:r>
+      <w:r>
+        <w:rPr>
+          <w:rFonts w:ascii="Consolas" w:eastAsia="Times New Roman" w:hAnsi="Consolas" w:cs="Times New Roman"/>
+          <w:color w:val="569CD6"/>
+          <w:sz w:val="21"/>
+          <w:szCs w:val="21"/>
+          <w:lang w:val="en-US" w:eastAsia="de-AT"/>
+        </w:rPr>
+        <w:t>div</w:t>
+      </w:r>
+      <w:r>
+        <w:rPr>
+          <w:rFonts w:ascii="Consolas" w:eastAsia="Times New Roman" w:hAnsi="Consolas" w:cs="Times New Roman"/>
+          <w:color w:val="D4D4D4"/>
+          <w:sz w:val="21"/>
+          <w:szCs w:val="21"/>
+          <w:lang w:val="en-US" w:eastAsia="de-AT"/>
+        </w:rPr>
+        <w:t xml:space="preserve"> *</w:t>
+      </w:r>
+      <w:r>
+        <w:rPr>
+          <w:rFonts w:ascii="Consolas" w:eastAsia="Times New Roman" w:hAnsi="Consolas" w:cs="Times New Roman"/>
+          <w:color w:val="9CDCFE"/>
+          <w:sz w:val="21"/>
+          <w:szCs w:val="21"/>
+          <w:lang w:val="en-US" w:eastAsia="de-AT"/>
+        </w:rPr>
+        <w:t>ngIf</w:t>
+      </w:r>
+      <w:r>
+        <w:rPr>
+          <w:rFonts w:ascii="Consolas" w:eastAsia="Times New Roman" w:hAnsi="Consolas" w:cs="Times New Roman"/>
+          <w:color w:val="D4D4D4"/>
+          <w:sz w:val="21"/>
+          <w:szCs w:val="21"/>
+          <w:lang w:val="en-US" w:eastAsia="de-AT"/>
+        </w:rPr>
+        <w:t>=</w:t>
+      </w:r>
+      <w:r>
+        <w:rPr>
+          <w:rFonts w:ascii="Consolas" w:eastAsia="Times New Roman" w:hAnsi="Consolas" w:cs="Times New Roman"/>
+          <w:color w:val="CE9178"/>
+          <w:sz w:val="21"/>
+          <w:szCs w:val="21"/>
+          <w:lang w:val="en-US" w:eastAsia="de-AT"/>
+        </w:rPr>
+        <w:t>"person?.name"</w:t>
+      </w:r>
+      <w:r>
+        <w:rPr>
+          <w:rFonts w:ascii="Consolas" w:eastAsia="Times New Roman" w:hAnsi="Consolas" w:cs="Times New Roman"/>
+          <w:color w:val="808080"/>
+          <w:sz w:val="21"/>
+          <w:szCs w:val="21"/>
+          <w:lang w:val="en-US" w:eastAsia="de-AT"/>
+        </w:rPr>
+        <w:t>&gt;</w:t>
+      </w:r>
+    </w:p>
+    <w:p>
+      <w:pPr>
+        <w:shd w:val="clear" w:color="auto" w:fill="1E1E1E"/>
+        <w:spacing w:after="0" w:line="285" w:lineRule="atLeast"/>
+        <w:rPr>
+          <w:rFonts w:ascii="Consolas" w:eastAsia="Times New Roman" w:hAnsi="Consolas" w:cs="Times New Roman"/>
+          <w:color w:val="D4D4D4"/>
+          <w:sz w:val="21"/>
+          <w:szCs w:val="21"/>
+          <w:lang w:val="en-US" w:eastAsia="de-AT"/>
+        </w:rPr>
+      </w:pPr>
+      <w:r>
+        <w:rPr>
+          <w:rFonts w:ascii="Consolas" w:eastAsia="Times New Roman" w:hAnsi="Consolas" w:cs="Times New Roman"/>
+          <w:color w:val="D4D4D4"/>
+          <w:sz w:val="21"/>
+          <w:szCs w:val="21"/>
+          <w:lang w:val="en-US" w:eastAsia="de-AT"/>
+        </w:rPr>
+        <w:t xml:space="preserve">        {{person | json}}</w:t>
+      </w:r>
+    </w:p>
+    <w:p>
+      <w:pPr>
+        <w:shd w:val="clear" w:color="auto" w:fill="1E1E1E"/>
+        <w:spacing w:after="0" w:line="285" w:lineRule="atLeast"/>
+        <w:rPr>
+          <w:rFonts w:ascii="Consolas" w:eastAsia="Times New Roman" w:hAnsi="Consolas" w:cs="Times New Roman"/>
+          <w:color w:val="D4D4D4"/>
+          <w:sz w:val="21"/>
+          <w:szCs w:val="21"/>
+          <w:lang w:eastAsia="de-AT"/>
+        </w:rPr>
+      </w:pPr>
+      <w:r>
+        <w:rPr>
+          <w:rFonts w:ascii="Consolas" w:eastAsia="Times New Roman" w:hAnsi="Consolas" w:cs="Times New Roman"/>
+          <w:color w:val="D4D4D4"/>
+          <w:sz w:val="21"/>
+          <w:szCs w:val="21"/>
+          <w:lang w:val="en-US" w:eastAsia="de-AT"/>
+        </w:rPr>
+        <w:t xml:space="preserve">    </w:t>
+      </w:r>
+      <w:r>
+        <w:rPr>
+          <w:rFonts w:ascii="Consolas" w:eastAsia="Times New Roman" w:hAnsi="Consolas" w:cs="Times New Roman"/>
+          <w:color w:val="808080"/>
+          <w:sz w:val="21"/>
+          <w:szCs w:val="21"/>
+          <w:lang w:eastAsia="de-AT"/>
+        </w:rPr>
+        <w:t>&lt;/</w:t>
+      </w:r>
+      <w:r>
+        <w:rPr>
+          <w:rFonts w:ascii="Consolas" w:eastAsia="Times New Roman" w:hAnsi="Consolas" w:cs="Times New Roman"/>
+          <w:color w:val="569CD6"/>
+          <w:sz w:val="21"/>
+          <w:szCs w:val="21"/>
+          <w:lang w:eastAsia="de-AT"/>
+        </w:rPr>
+        <w:t>div</w:t>
+      </w:r>
+      <w:r>
+        <w:rPr>
+          <w:rFonts w:ascii="Consolas" w:eastAsia="Times New Roman" w:hAnsi="Consolas" w:cs="Times New Roman"/>
+          <w:color w:val="808080"/>
+          <w:sz w:val="21"/>
+          <w:szCs w:val="21"/>
+          <w:lang w:eastAsia="de-AT"/>
+        </w:rPr>
+        <w:t>&gt;</w:t>
+      </w:r>
+    </w:p>
+    <w:p>
+      <w:pPr>
+        <w:rPr>
+          <w:lang w:val="en-US"/>
+        </w:rPr>
+      </w:pPr>
+    </w:p>
+    <w:p>
+      <w:pPr>
+        <w:rPr>
+          <w:lang w:val="en-US"/>
+        </w:rPr>
+      </w:pPr>
+      <w:r>
+        <w:rPr>
+          <w:lang w:val="en-US"/>
+        </w:rPr>
+        <w:t>person?.name = nullable operator auf name, existiert name?</w:t>
+      </w:r>
+    </w:p>
+    <w:p>
+      <w:pPr>
+        <w:rPr>
+          <w:lang w:val="en-US"/>
+        </w:rPr>
+      </w:pPr>
+      <w:r>
+        <w:rPr>
+          <w:lang w:val="en-US"/>
+        </w:rPr>
+        <w:t>person | json = person als jso</w:t>
       </w:r>
       <w:bookmarkStart w:id="0" w:name="_GoBack"/>
       <w:bookmarkEnd w:id="0"/>
       <w:r>
-        <w:t>nstalliert werden</w:t>
-      </w:r>
-    </w:p>
-    <w:p>
-      <w:proofErr w:type="spellStart"/>
-      <w:r>
-        <w:t>npm</w:t>
-      </w:r>
-      <w:proofErr w:type="spellEnd"/>
-      <w:r>
-        <w:t xml:space="preserve"> </w:t>
-      </w:r>
-      <w:proofErr w:type="spellStart"/>
-      <w:r>
-        <w:t>install</w:t>
-      </w:r>
-      <w:proofErr w:type="spellEnd"/>
-      <w:r>
-        <w:t xml:space="preserve"> –g @angular/cli</w:t>
-      </w:r>
-    </w:p>
-    <w:p/>
-    <w:p>
-      <w:r>
-        <w:t>#neues Projekt erstellen</w:t>
-      </w:r>
-    </w:p>
-    <w:p>
-      <w:proofErr w:type="spellStart"/>
-      <w:r>
-        <w:t>ng</w:t>
-      </w:r>
-      <w:proofErr w:type="spellEnd"/>
-      <w:r>
-        <w:t xml:space="preserve"> </w:t>
-      </w:r>
-      <w:proofErr w:type="spellStart"/>
-      <w:r>
-        <w:t>new</w:t>
-      </w:r>
-      <w:proofErr w:type="spellEnd"/>
-    </w:p>
-    <w:p/>
-    <w:p>
-      <w:pPr>
-        <w:rPr>
-          <w:lang w:val="en-US"/>
-        </w:rPr>
-      </w:pPr>
-      <w:r>
-        <w:rPr>
-          <w:lang w:val="en-US"/>
-        </w:rPr>
-        <w:t xml:space="preserve"># </w:t>
-      </w:r>
-      <w:proofErr w:type="spellStart"/>
-      <w:proofErr w:type="gramStart"/>
-      <w:r>
-        <w:rPr>
-          <w:lang w:val="en-US"/>
-        </w:rPr>
-        <w:t>neue</w:t>
-      </w:r>
-      <w:proofErr w:type="spellEnd"/>
-      <w:proofErr w:type="gramEnd"/>
-      <w:r>
-        <w:rPr>
-          <w:lang w:val="en-US"/>
-        </w:rPr>
-        <w:t xml:space="preserve"> Component</w:t>
-      </w:r>
-      <w:r>
-        <w:rPr>
-          <w:lang w:val="en-US"/>
-        </w:rPr>
-        <w:t xml:space="preserve"> (dry run) = ng generate component</w:t>
-      </w:r>
-    </w:p>
-    <w:p>
-      <w:pPr>
-        <w:rPr>
-          <w:lang w:val="en-US"/>
-        </w:rPr>
-      </w:pPr>
-      <w:proofErr w:type="gramStart"/>
-      <w:r>
-        <w:rPr>
-          <w:lang w:val="en-US"/>
-        </w:rPr>
-        <w:t>ng</w:t>
-      </w:r>
-      <w:proofErr w:type="gramEnd"/>
-      <w:r>
-        <w:rPr>
-          <w:lang w:val="en-US"/>
-        </w:rPr>
-        <w:t xml:space="preserve"> g c Nested --dry</w:t>
-      </w:r>
-    </w:p>
-    <w:p>
-      <w:pPr>
-        <w:rPr>
-          <w:lang w:val="en-US"/>
-        </w:rPr>
-      </w:pPr>
-    </w:p>
-    <w:p>
-      <w:pPr>
-        <w:rPr>
-          <w:lang w:val="en-US"/>
-        </w:rPr>
-      </w:pPr>
-      <w:r>
-        <w:rPr>
-          <w:lang w:val="en-US"/>
-        </w:rPr>
-        <w:t>#</w:t>
-      </w:r>
-      <w:proofErr w:type="spellStart"/>
-      <w:r>
-        <w:rPr>
-          <w:lang w:val="en-US"/>
-        </w:rPr>
-        <w:t>zeigt</w:t>
-      </w:r>
-      <w:proofErr w:type="spellEnd"/>
-      <w:r>
-        <w:rPr>
-          <w:lang w:val="en-US"/>
-        </w:rPr>
-        <w:t xml:space="preserve"> </w:t>
-      </w:r>
-      <w:proofErr w:type="spellStart"/>
-      <w:r>
-        <w:rPr>
-          <w:lang w:val="en-US"/>
-        </w:rPr>
-        <w:t>installierte</w:t>
-      </w:r>
-      <w:proofErr w:type="spellEnd"/>
-      <w:r>
-        <w:rPr>
-          <w:lang w:val="en-US"/>
-        </w:rPr>
-        <w:t xml:space="preserve"> extensions an</w:t>
-      </w:r>
-    </w:p>
-    <w:p>
-      <w:pPr>
-        <w:rPr>
-          <w:lang w:val="en-US"/>
-        </w:rPr>
-      </w:pPr>
-      <w:proofErr w:type="gramStart"/>
-      <w:r>
-        <w:rPr>
-          <w:lang w:val="en-US"/>
-        </w:rPr>
-        <w:t>code</w:t>
-      </w:r>
-      <w:proofErr w:type="gramEnd"/>
-      <w:r>
-        <w:rPr>
-          <w:lang w:val="en-US"/>
-        </w:rPr>
-        <w:t xml:space="preserve"> –list-extensions</w:t>
-      </w:r>
+        <w:rPr>
+          <w:lang w:val="en-US"/>
+        </w:rPr>
+        <w:t>n ausgeben</w:t>
+      </w:r>
+    </w:p>
+    <w:p>
+      <w:pPr>
+        <w:rPr>
+          <w:lang w:val="en-US"/>
+        </w:rPr>
+      </w:pPr>
     </w:p>
     <w:sectPr>
       <w:pgSz w:w="11906" w:h="16838"/>

</xml_diff>

<commit_message>
added voucherfundamentalslab to 04 routing folder
</commit_message>
<xml_diff>
--- a/notes.docx
+++ b/notes.docx
@@ -647,46 +647,29 @@
       </w:pPr>
     </w:p>
     <w:p>
-      <w:pPr>
-        <w:rPr>
-          <w:lang w:val="en-US"/>
-        </w:rPr>
-      </w:pPr>
-      <w:r>
-        <w:rPr>
-          <w:lang w:val="en-US"/>
-        </w:rPr>
+      <w:r>
         <w:t>person?.name = nullable operator auf name, existiert name?</w:t>
       </w:r>
     </w:p>
     <w:p>
-      <w:pPr>
-        <w:rPr>
-          <w:lang w:val="en-US"/>
-        </w:rPr>
-      </w:pPr>
-      <w:r>
-        <w:rPr>
-          <w:lang w:val="en-US"/>
-        </w:rPr>
-        <w:t>person | json = person als jso</w:t>
+      <w:r>
+        <w:t>person | json = person als json ausgeben</w:t>
+      </w:r>
+    </w:p>
+    <w:p/>
+    <w:p>
+      <w:r>
+        <w:t>#erstellt in subfolder</w:t>
       </w:r>
       <w:bookmarkStart w:id="0" w:name="_GoBack"/>
       <w:bookmarkEnd w:id="0"/>
-      <w:r>
-        <w:rPr>
-          <w:lang w:val="en-US"/>
-        </w:rPr>
-        <w:t>n ausgeben</w:t>
-      </w:r>
-    </w:p>
-    <w:p>
-      <w:pPr>
-        <w:rPr>
-          <w:lang w:val="en-US"/>
-        </w:rPr>
-      </w:pPr>
-    </w:p>
+    </w:p>
+    <w:p>
+      <w:r>
+        <w:t>ng g c accounts/acountlist</w:t>
+      </w:r>
+    </w:p>
+    <w:p/>
     <w:sectPr>
       <w:pgSz w:w="11906" w:h="16838"/>
       <w:pgMar w:top="1417" w:right="1417" w:bottom="1134" w:left="1417" w:header="708" w:footer="708" w:gutter="0"/>

</xml_diff>

<commit_message>
added new slides, copied voucherservice in chapter 06
</commit_message>
<xml_diff>
--- a/notes.docx
+++ b/notes.docx
@@ -694,8 +694,6 @@
       <w:r>
         <w:t>Routing</w:t>
       </w:r>
-      <w:bookmarkStart w:id="0" w:name="_GoBack"/>
-      <w:bookmarkEnd w:id="0"/>
       <w:r>
         <w:t>:</w:t>
       </w:r>
@@ -757,7 +755,36 @@
       </w:r>
     </w:p>
     <w:p/>
+    <w:p>
+      <w:r>
+        <w:t>Material:</w:t>
+      </w:r>
+    </w:p>
+    <w:p>
+      <w:pPr>
+        <w:pStyle w:val="Listenabsatz"/>
+        <w:numPr>
+          <w:ilvl w:val="0"/>
+          <w:numId w:val="2"/>
+        </w:numPr>
+      </w:pPr>
+      <w:r>
+        <w:t>richtigen module importieren (app.modules.ts)</w:t>
+      </w:r>
+    </w:p>
     <w:p/>
+    <w:p>
+      <w:pPr>
+        <w:pStyle w:val="berschrift1"/>
+      </w:pPr>
+      <w:r>
+        <w:t>06 Data Acess:</w:t>
+      </w:r>
+    </w:p>
+    <w:p>
+      <w:bookmarkStart w:id="0" w:name="_GoBack"/>
+      <w:bookmarkEnd w:id="0"/>
+    </w:p>
     <w:sectPr>
       <w:pgSz w:w="11906" w:h="16838"/>
       <w:pgMar w:top="1417" w:right="1417" w:bottom="1134" w:left="1417" w:header="708" w:footer="708" w:gutter="0"/>

</xml_diff>

<commit_message>
added data in headershttpclient
</commit_message>
<xml_diff>
--- a/notes.docx
+++ b/notes.docx
@@ -12,23 +12,7 @@
         <w:rPr>
           <w:lang w:val="en-US"/>
         </w:rPr>
-        <w:t xml:space="preserve"> </w:t>
-      </w:r>
-      <w:proofErr w:type="spellStart"/>
-      <w:proofErr w:type="gramStart"/>
-      <w:r>
-        <w:rPr>
-          <w:lang w:val="en-US"/>
-        </w:rPr>
-        <w:t>json</w:t>
-      </w:r>
-      <w:proofErr w:type="spellEnd"/>
-      <w:proofErr w:type="gramEnd"/>
-      <w:r>
-        <w:rPr>
-          <w:lang w:val="en-US"/>
-        </w:rPr>
-        <w:t xml:space="preserve"> </w:t>
+        <w:t xml:space="preserve"> json </w:t>
       </w:r>
       <w:hyperlink r:id="rId5" w:history="1">
         <w:r>
@@ -72,19 +56,11 @@
           <w:lang w:val="en-US"/>
         </w:rPr>
       </w:pPr>
-      <w:proofErr w:type="spellStart"/>
-      <w:r>
-        <w:rPr>
-          <w:lang w:val="en-US"/>
-        </w:rPr>
-        <w:t>Strg</w:t>
-      </w:r>
-      <w:proofErr w:type="spellEnd"/>
-      <w:r>
-        <w:rPr>
-          <w:lang w:val="en-US"/>
-        </w:rPr>
-        <w:t xml:space="preserve"> </w:t>
+      <w:r>
+        <w:rPr>
+          <w:lang w:val="en-US"/>
+        </w:rPr>
+        <w:t xml:space="preserve">Strg </w:t>
       </w:r>
       <w:r>
         <w:rPr>
@@ -102,21 +78,7 @@
         <w:rPr>
           <w:lang w:val="en-US"/>
         </w:rPr>
-        <w:t xml:space="preserve"> </w:t>
-      </w:r>
-      <w:proofErr w:type="spellStart"/>
-      <w:r>
-        <w:rPr>
-          <w:lang w:val="en-US"/>
-        </w:rPr>
-        <w:t>öffnet</w:t>
-      </w:r>
-      <w:proofErr w:type="spellEnd"/>
-      <w:r>
-        <w:rPr>
-          <w:lang w:val="en-US"/>
-        </w:rPr>
-        <w:t xml:space="preserve"> console in visual code</w:t>
+        <w:t xml:space="preserve"> öffnet console in visual code</w:t>
       </w:r>
     </w:p>
     <w:p>
@@ -138,21 +100,11 @@
           <w:lang w:val="en-US"/>
         </w:rPr>
       </w:pPr>
-      <w:proofErr w:type="spellStart"/>
-      <w:proofErr w:type="gramStart"/>
-      <w:r>
-        <w:rPr>
-          <w:lang w:val="en-US"/>
-        </w:rPr>
-        <w:t>strg</w:t>
-      </w:r>
-      <w:proofErr w:type="spellEnd"/>
-      <w:proofErr w:type="gramEnd"/>
-      <w:r>
-        <w:rPr>
-          <w:lang w:val="en-US"/>
-        </w:rPr>
-        <w:t xml:space="preserve"> + p </w:t>
+      <w:r>
+        <w:rPr>
+          <w:lang w:val="en-US"/>
+        </w:rPr>
+        <w:t xml:space="preserve">strg + p </w:t>
       </w:r>
       <w:r>
         <w:rPr>
@@ -176,21 +128,7 @@
         <w:rPr>
           <w:lang w:val="en-US"/>
         </w:rPr>
-        <w:t xml:space="preserve"> </w:t>
-      </w:r>
-      <w:proofErr w:type="spellStart"/>
-      <w:r>
-        <w:rPr>
-          <w:lang w:val="en-US"/>
-        </w:rPr>
-        <w:t>Formatiert</w:t>
-      </w:r>
-      <w:proofErr w:type="spellEnd"/>
-      <w:r>
-        <w:rPr>
-          <w:lang w:val="en-US"/>
-        </w:rPr>
-        <w:t xml:space="preserve"> document</w:t>
+        <w:t xml:space="preserve"> Formatiert document</w:t>
       </w:r>
     </w:p>
     <w:p>
@@ -229,21 +167,7 @@
         <w:rPr>
           <w:lang w:val="en-US"/>
         </w:rPr>
-        <w:t xml:space="preserve">01 </w:t>
-      </w:r>
-      <w:proofErr w:type="spellStart"/>
-      <w:r>
-        <w:rPr>
-          <w:lang w:val="en-US"/>
-        </w:rPr>
-        <w:t>TypeScript</w:t>
-      </w:r>
-      <w:proofErr w:type="spellEnd"/>
-      <w:r>
-        <w:rPr>
-          <w:lang w:val="en-US"/>
-        </w:rPr>
-        <w:t>:</w:t>
+        <w:t>01 TypeScript:</w:t>
       </w:r>
     </w:p>
     <w:p>
@@ -272,156 +196,43 @@
           <w:lang w:val="en-US"/>
         </w:rPr>
       </w:pPr>
-      <w:proofErr w:type="spellStart"/>
-      <w:r>
-        <w:rPr>
-          <w:lang w:val="en-US"/>
-        </w:rPr>
-        <w:t>Npm</w:t>
-      </w:r>
-      <w:proofErr w:type="spellEnd"/>
-      <w:r>
-        <w:rPr>
-          <w:lang w:val="en-US"/>
-        </w:rPr>
-        <w:t xml:space="preserve"> </w:t>
-      </w:r>
-      <w:proofErr w:type="spellStart"/>
-      <w:r>
-        <w:rPr>
-          <w:lang w:val="en-US"/>
-        </w:rPr>
-        <w:t>i</w:t>
-      </w:r>
-      <w:proofErr w:type="spellEnd"/>
-      <w:r>
-        <w:rPr>
-          <w:lang w:val="en-US"/>
-        </w:rPr>
-        <w:t xml:space="preserve"> –g yarn</w:t>
-      </w:r>
-    </w:p>
-    <w:p>
-      <w:r>
-        <w:t xml:space="preserve">#installiert </w:t>
-      </w:r>
-      <w:proofErr w:type="spellStart"/>
-      <w:r>
-        <w:t>dependencies</w:t>
-      </w:r>
-      <w:proofErr w:type="spellEnd"/>
-    </w:p>
-    <w:p>
-      <w:proofErr w:type="spellStart"/>
-      <w:r>
-        <w:t>Yarn</w:t>
-      </w:r>
-      <w:proofErr w:type="spellEnd"/>
-      <w:r>
-        <w:t xml:space="preserve"> </w:t>
-      </w:r>
-    </w:p>
-    <w:p>
-      <w:r>
-        <w:t xml:space="preserve"># </w:t>
-      </w:r>
-      <w:proofErr w:type="spellStart"/>
-      <w:r>
-        <w:t>projekt</w:t>
-      </w:r>
-      <w:proofErr w:type="spellEnd"/>
-      <w:r>
-        <w:t xml:space="preserve"> starten und im </w:t>
-      </w:r>
-      <w:proofErr w:type="spellStart"/>
-      <w:r>
-        <w:t>browser</w:t>
-      </w:r>
-      <w:proofErr w:type="spellEnd"/>
-      <w:r>
-        <w:t xml:space="preserve"> anzeigen</w:t>
-      </w:r>
-    </w:p>
-    <w:p>
-      <w:proofErr w:type="spellStart"/>
-      <w:r>
-        <w:t>Ng</w:t>
-      </w:r>
-      <w:proofErr w:type="spellEnd"/>
-      <w:r>
-        <w:t xml:space="preserve"> </w:t>
-      </w:r>
-      <w:proofErr w:type="spellStart"/>
-      <w:r>
-        <w:t>serve</w:t>
-      </w:r>
-      <w:proofErr w:type="spellEnd"/>
-      <w:r>
-        <w:t xml:space="preserve"> –o </w:t>
-      </w:r>
-      <w:proofErr w:type="spellStart"/>
-      <w:r>
-        <w:t>true</w:t>
-      </w:r>
-      <w:proofErr w:type="spellEnd"/>
+      <w:r>
+        <w:rPr>
+          <w:lang w:val="en-US"/>
+        </w:rPr>
+        <w:t>Npm i –g yarn</w:t>
+      </w:r>
+    </w:p>
+    <w:p>
+      <w:r>
+        <w:t>#installiert dependencies</w:t>
+      </w:r>
+    </w:p>
+    <w:p>
+      <w:r>
+        <w:t xml:space="preserve">Yarn </w:t>
+      </w:r>
+    </w:p>
+    <w:p>
+      <w:r>
+        <w:t># projekt starten und im browser anzeigen</w:t>
+      </w:r>
+    </w:p>
+    <w:p>
+      <w:r>
+        <w:t>Ng serve –o true</w:t>
+      </w:r>
     </w:p>
     <w:p/>
     <w:p>
-      <w:proofErr w:type="spellStart"/>
-      <w:r>
-        <w:t>bundle</w:t>
-      </w:r>
-      <w:proofErr w:type="spellEnd"/>
-      <w:r>
-        <w:t xml:space="preserve">: optimiertes </w:t>
-      </w:r>
-      <w:proofErr w:type="spellStart"/>
-      <w:r>
-        <w:t>java</w:t>
-      </w:r>
-      <w:proofErr w:type="spellEnd"/>
-      <w:r>
-        <w:t xml:space="preserve"> </w:t>
-      </w:r>
-      <w:proofErr w:type="spellStart"/>
-      <w:r>
-        <w:t>script</w:t>
-      </w:r>
-      <w:proofErr w:type="spellEnd"/>
-      <w:r>
-        <w:t xml:space="preserve"> </w:t>
-      </w:r>
-      <w:proofErr w:type="spellStart"/>
-      <w:r>
-        <w:t>code</w:t>
-      </w:r>
-      <w:proofErr w:type="spellEnd"/>
-    </w:p>
-    <w:p>
-      <w:r>
-        <w:t>[</w:t>
-      </w:r>
-      <w:proofErr w:type="spellStart"/>
-      <w:r>
-        <w:t>root</w:t>
-      </w:r>
-      <w:proofErr w:type="spellEnd"/>
-      <w:r>
-        <w:t>]/</w:t>
-      </w:r>
-      <w:proofErr w:type="spellStart"/>
-      <w:r>
-        <w:t>src</w:t>
-      </w:r>
-      <w:proofErr w:type="spellEnd"/>
-      <w:r>
-        <w:t>/</w:t>
-      </w:r>
-      <w:proofErr w:type="spellStart"/>
-      <w:r>
-        <w:t>app</w:t>
-      </w:r>
-      <w:proofErr w:type="spellEnd"/>
+      <w:r>
+        <w:t>bundle: optimiertes java script code</w:t>
+      </w:r>
+    </w:p>
+    <w:p>
+      <w:r>
+        <w:t>[root]/src/app</w:t>
+      </w:r>
     </w:p>
     <w:p>
       <w:pPr>
@@ -438,79 +249,28 @@
         <w:rPr>
           <w:lang w:val="en-US"/>
         </w:rPr>
-        <w:t>.html, .</w:t>
-      </w:r>
-      <w:proofErr w:type="spellStart"/>
-      <w:r>
-        <w:rPr>
-          <w:lang w:val="en-US"/>
-        </w:rPr>
-        <w:t>ts</w:t>
-      </w:r>
-      <w:proofErr w:type="spellEnd"/>
-      <w:r>
-        <w:rPr>
-          <w:lang w:val="en-US"/>
-        </w:rPr>
-        <w:t>, .</w:t>
-      </w:r>
-      <w:proofErr w:type="spellStart"/>
-      <w:r>
-        <w:rPr>
-          <w:lang w:val="en-US"/>
-        </w:rPr>
-        <w:t>spec.ts</w:t>
-      </w:r>
-      <w:proofErr w:type="spellEnd"/>
-      <w:r>
-        <w:rPr>
-          <w:lang w:val="en-US"/>
-        </w:rPr>
-        <w:t xml:space="preserve"> (unit testing), .</w:t>
-      </w:r>
-      <w:proofErr w:type="spellStart"/>
-      <w:r>
-        <w:rPr>
-          <w:lang w:val="en-US"/>
-        </w:rPr>
-        <w:t>css</w:t>
-      </w:r>
-      <w:proofErr w:type="spellEnd"/>
-    </w:p>
-    <w:p>
-      <w:pPr>
-        <w:rPr>
-          <w:lang w:val="en-US"/>
-        </w:rPr>
-      </w:pPr>
-    </w:p>
-    <w:p>
-      <w:r>
-        <w:t xml:space="preserve">Chrome </w:t>
-      </w:r>
-      <w:proofErr w:type="spellStart"/>
-      <w:r>
-        <w:t>console</w:t>
-      </w:r>
-      <w:proofErr w:type="spellEnd"/>
+        <w:t>.html, .ts, .spec.ts (unit testing), .css</w:t>
+      </w:r>
+    </w:p>
+    <w:p>
+      <w:pPr>
+        <w:rPr>
+          <w:lang w:val="en-US"/>
+        </w:rPr>
+      </w:pPr>
+    </w:p>
+    <w:p>
+      <w:r>
+        <w:t>Chrome console</w:t>
+      </w:r>
       <w:r>
         <w:t>:</w:t>
       </w:r>
     </w:p>
     <w:p>
-      <w:proofErr w:type="spellStart"/>
-      <w:r>
-        <w:t>webpack</w:t>
-      </w:r>
-      <w:proofErr w:type="spellEnd"/>
-      <w:r>
-        <w:t xml:space="preserve">: beinhaltet </w:t>
-      </w:r>
-      <w:proofErr w:type="spellStart"/>
-      <w:r>
-        <w:t>folderhierarchie</w:t>
-      </w:r>
-      <w:proofErr w:type="spellEnd"/>
+      <w:r>
+        <w:t>webpack: beinhaltet folderhierarchie</w:t>
+      </w:r>
       <w:r>
         <w:t xml:space="preserve"> wie im VS </w:t>
       </w:r>
@@ -523,41 +283,12 @@
         <w:t>ebpack-internal: beinhaltet schon fertig JS</w:t>
       </w:r>
       <w:r>
-        <w:t xml:space="preserve"> </w:t>
-      </w:r>
-      <w:proofErr w:type="spellStart"/>
-      <w:r>
-        <w:t>code</w:t>
-      </w:r>
-      <w:proofErr w:type="spellEnd"/>
-      <w:r>
-        <w:t xml:space="preserve"> (Abhängigkeiten aufgelöst)</w:t>
-      </w:r>
-    </w:p>
-    <w:p>
-      <w:proofErr w:type="spellStart"/>
-      <w:r>
-        <w:t>strg</w:t>
-      </w:r>
-      <w:proofErr w:type="spellEnd"/>
-      <w:r>
-        <w:t xml:space="preserve"> + p -&gt; </w:t>
-      </w:r>
-      <w:proofErr w:type="spellStart"/>
-      <w:r>
-        <w:t>filename</w:t>
-      </w:r>
-      <w:proofErr w:type="spellEnd"/>
-      <w:r>
-        <w:t xml:space="preserve"> – um </w:t>
-      </w:r>
-      <w:proofErr w:type="spellStart"/>
-      <w:r>
-        <w:t>file</w:t>
-      </w:r>
-      <w:proofErr w:type="spellEnd"/>
-      <w:r>
-        <w:t xml:space="preserve"> zu öffnen</w:t>
+        <w:t xml:space="preserve"> code (Abhängigkeiten aufgelöst)</w:t>
+      </w:r>
+    </w:p>
+    <w:p>
+      <w:r>
+        <w:t>strg + p -&gt; filename – um file zu öffnen</w:t>
       </w:r>
     </w:p>
     <w:p/>
@@ -571,54 +302,18 @@
     </w:p>
     <w:p>
       <w:r>
-        <w:t xml:space="preserve"># Projekt </w:t>
-      </w:r>
-      <w:proofErr w:type="spellStart"/>
-      <w:r>
-        <w:t>builden</w:t>
-      </w:r>
-      <w:proofErr w:type="spellEnd"/>
-    </w:p>
-    <w:p>
-      <w:r>
-        <w:t xml:space="preserve"># Files werden in </w:t>
-      </w:r>
-      <w:proofErr w:type="spellStart"/>
-      <w:r>
-        <w:t>dist</w:t>
-      </w:r>
-      <w:proofErr w:type="spellEnd"/>
-      <w:r>
-        <w:t xml:space="preserve"> abgelegt und beinhalten *.</w:t>
-      </w:r>
-      <w:proofErr w:type="spellStart"/>
-      <w:r>
-        <w:t>js</w:t>
-      </w:r>
-      <w:proofErr w:type="spellEnd"/>
-      <w:r>
-        <w:t xml:space="preserve"> Files und *.</w:t>
-      </w:r>
-      <w:proofErr w:type="spellStart"/>
-      <w:r>
-        <w:t>html</w:t>
-      </w:r>
-      <w:proofErr w:type="spellEnd"/>
-    </w:p>
-    <w:p>
-      <w:proofErr w:type="spellStart"/>
-      <w:r>
-        <w:t>ng</w:t>
-      </w:r>
-      <w:proofErr w:type="spellEnd"/>
-      <w:r>
-        <w:t xml:space="preserve"> </w:t>
-      </w:r>
-      <w:proofErr w:type="spellStart"/>
-      <w:r>
-        <w:t>build</w:t>
-      </w:r>
-      <w:proofErr w:type="spellEnd"/>
+        <w:t># Projekt builden</w:t>
+      </w:r>
+    </w:p>
+    <w:p>
+      <w:r>
+        <w:t># Files werden in dist abgelegt und beinhalten *.js Files und *.html</w:t>
+      </w:r>
+    </w:p>
+    <w:p>
+      <w:r>
+        <w:t>ng build</w:t>
+      </w:r>
     </w:p>
     <w:p/>
     <w:p>
@@ -641,21 +336,8 @@
       </w:r>
     </w:p>
     <w:p>
-      <w:proofErr w:type="spellStart"/>
-      <w:r>
-        <w:t>npm</w:t>
-      </w:r>
-      <w:proofErr w:type="spellEnd"/>
-      <w:r>
-        <w:t xml:space="preserve"> </w:t>
-      </w:r>
-      <w:proofErr w:type="spellStart"/>
-      <w:r>
-        <w:t>install</w:t>
-      </w:r>
-      <w:proofErr w:type="spellEnd"/>
-      <w:r>
-        <w:t xml:space="preserve"> –g @angular/cli</w:t>
+      <w:r>
+        <w:t>npm install –g @angular/cli</w:t>
       </w:r>
     </w:p>
     <w:p/>
@@ -665,19 +347,9 @@
       </w:r>
     </w:p>
     <w:p>
-      <w:proofErr w:type="spellStart"/>
-      <w:r>
-        <w:t>ng</w:t>
-      </w:r>
-      <w:proofErr w:type="spellEnd"/>
-      <w:r>
-        <w:t xml:space="preserve"> </w:t>
-      </w:r>
-      <w:proofErr w:type="spellStart"/>
-      <w:r>
-        <w:t>new</w:t>
-      </w:r>
-      <w:proofErr w:type="spellEnd"/>
+      <w:r>
+        <w:t>ng new</w:t>
+      </w:r>
     </w:p>
     <w:p/>
     <w:p>
@@ -690,23 +362,7 @@
         <w:rPr>
           <w:lang w:val="en-US"/>
         </w:rPr>
-        <w:t xml:space="preserve"># </w:t>
-      </w:r>
-      <w:proofErr w:type="spellStart"/>
-      <w:proofErr w:type="gramStart"/>
-      <w:r>
-        <w:rPr>
-          <w:lang w:val="en-US"/>
-        </w:rPr>
-        <w:t>neue</w:t>
-      </w:r>
-      <w:proofErr w:type="spellEnd"/>
-      <w:proofErr w:type="gramEnd"/>
-      <w:r>
-        <w:rPr>
-          <w:lang w:val="en-US"/>
-        </w:rPr>
-        <w:t xml:space="preserve"> Component</w:t>
+        <w:t># neue Component</w:t>
       </w:r>
       <w:r>
         <w:rPr>
@@ -721,88 +377,44 @@
           <w:lang w:val="en-US"/>
         </w:rPr>
       </w:pPr>
-      <w:proofErr w:type="gramStart"/>
-      <w:r>
-        <w:rPr>
-          <w:lang w:val="en-US"/>
-        </w:rPr>
-        <w:t>ng</w:t>
-      </w:r>
-      <w:proofErr w:type="gramEnd"/>
-      <w:r>
-        <w:rPr>
-          <w:lang w:val="en-US"/>
-        </w:rPr>
-        <w:t xml:space="preserve"> g c Nested --dry</w:t>
-      </w:r>
-    </w:p>
-    <w:p>
-      <w:pPr>
-        <w:rPr>
-          <w:lang w:val="en-US"/>
-        </w:rPr>
-      </w:pPr>
-    </w:p>
-    <w:p>
-      <w:pPr>
-        <w:rPr>
-          <w:lang w:val="en-US"/>
-        </w:rPr>
-      </w:pPr>
-      <w:r>
-        <w:rPr>
-          <w:lang w:val="en-US"/>
-        </w:rPr>
-        <w:t>#</w:t>
-      </w:r>
-      <w:proofErr w:type="spellStart"/>
-      <w:r>
-        <w:rPr>
-          <w:lang w:val="en-US"/>
-        </w:rPr>
-        <w:t>zeigt</w:t>
-      </w:r>
-      <w:proofErr w:type="spellEnd"/>
-      <w:r>
-        <w:rPr>
-          <w:lang w:val="en-US"/>
-        </w:rPr>
-        <w:t xml:space="preserve"> </w:t>
-      </w:r>
-      <w:proofErr w:type="spellStart"/>
-      <w:r>
-        <w:rPr>
-          <w:lang w:val="en-US"/>
-        </w:rPr>
-        <w:t>installierte</w:t>
-      </w:r>
-      <w:proofErr w:type="spellEnd"/>
-      <w:r>
-        <w:rPr>
-          <w:lang w:val="en-US"/>
-        </w:rPr>
-        <w:t xml:space="preserve"> extensions an</w:t>
-      </w:r>
-    </w:p>
-    <w:p>
-      <w:pPr>
-        <w:rPr>
-          <w:lang w:val="en-US"/>
-        </w:rPr>
-      </w:pPr>
-      <w:proofErr w:type="gramStart"/>
-      <w:r>
-        <w:rPr>
-          <w:lang w:val="en-US"/>
-        </w:rPr>
-        <w:t>code</w:t>
-      </w:r>
-      <w:proofErr w:type="gramEnd"/>
-      <w:r>
-        <w:rPr>
-          <w:lang w:val="en-US"/>
-        </w:rPr>
-        <w:t xml:space="preserve"> –list-extensions</w:t>
+      <w:r>
+        <w:rPr>
+          <w:lang w:val="en-US"/>
+        </w:rPr>
+        <w:t>ng g c Nested --dry</w:t>
+      </w:r>
+    </w:p>
+    <w:p>
+      <w:pPr>
+        <w:rPr>
+          <w:lang w:val="en-US"/>
+        </w:rPr>
+      </w:pPr>
+    </w:p>
+    <w:p>
+      <w:pPr>
+        <w:rPr>
+          <w:lang w:val="en-US"/>
+        </w:rPr>
+      </w:pPr>
+      <w:r>
+        <w:rPr>
+          <w:lang w:val="en-US"/>
+        </w:rPr>
+        <w:t>#zeigt installierte extensions an</w:t>
+      </w:r>
+    </w:p>
+    <w:p>
+      <w:pPr>
+        <w:rPr>
+          <w:lang w:val="en-US"/>
+        </w:rPr>
+      </w:pPr>
+      <w:r>
+        <w:rPr>
+          <w:lang w:val="en-US"/>
+        </w:rPr>
+        <w:t>code –list-extensions</w:t>
       </w:r>
     </w:p>
     <w:p>
@@ -835,39 +447,7 @@
     </w:p>
     <w:p>
       <w:r>
-        <w:t>{{</w:t>
-      </w:r>
-      <w:proofErr w:type="spellStart"/>
-      <w:r>
-        <w:t>expression</w:t>
-      </w:r>
-      <w:proofErr w:type="spellEnd"/>
-      <w:r>
-        <w:t xml:space="preserve">}} -&gt; wird im </w:t>
-      </w:r>
-      <w:proofErr w:type="spellStart"/>
-      <w:r>
-        <w:t>view</w:t>
-      </w:r>
-      <w:proofErr w:type="spellEnd"/>
-      <w:r>
-        <w:t xml:space="preserve"> (.</w:t>
-      </w:r>
-      <w:proofErr w:type="spellStart"/>
-      <w:r>
-        <w:t>html</w:t>
-      </w:r>
-      <w:proofErr w:type="spellEnd"/>
-      <w:r>
-        <w:t xml:space="preserve"> </w:t>
-      </w:r>
-      <w:proofErr w:type="spellStart"/>
-      <w:r>
-        <w:t>file</w:t>
-      </w:r>
-      <w:proofErr w:type="spellEnd"/>
-      <w:r>
-        <w:t>) ausgewertet</w:t>
+        <w:t>{{expression}} -&gt; wird im view (.html file) ausgewertet</w:t>
       </w:r>
     </w:p>
     <w:p/>
@@ -881,21 +461,7 @@
         <w:rPr>
           <w:lang w:val="en-US"/>
         </w:rPr>
-        <w:t xml:space="preserve">Angular </w:t>
-      </w:r>
-      <w:proofErr w:type="spellStart"/>
-      <w:r>
-        <w:rPr>
-          <w:lang w:val="en-US"/>
-        </w:rPr>
-        <w:t>Augary</w:t>
-      </w:r>
-      <w:proofErr w:type="spellEnd"/>
-      <w:r>
-        <w:rPr>
-          <w:lang w:val="en-US"/>
-        </w:rPr>
-        <w:t xml:space="preserve"> </w:t>
+        <w:t xml:space="preserve">Angular Augary </w:t>
       </w:r>
       <w:r>
         <w:sym w:font="Wingdings" w:char="F0E0"/>
@@ -956,7 +522,6 @@
         </w:rPr>
         <w:t xml:space="preserve"> *</w:t>
       </w:r>
-      <w:proofErr w:type="spellStart"/>
       <w:r>
         <w:rPr>
           <w:rFonts w:ascii="Consolas" w:eastAsia="Times New Roman" w:hAnsi="Consolas" w:cs="Times New Roman"/>
@@ -967,7 +532,6 @@
         </w:rPr>
         <w:t>ngIf</w:t>
       </w:r>
-      <w:proofErr w:type="spellEnd"/>
       <w:r>
         <w:rPr>
           <w:rFonts w:ascii="Consolas" w:eastAsia="Times New Roman" w:hAnsi="Consolas" w:cs="Times New Roman"/>
@@ -986,29 +550,7 @@
           <w:szCs w:val="21"/>
           <w:lang w:val="en-US" w:eastAsia="de-AT"/>
         </w:rPr>
-        <w:t>"person</w:t>
-      </w:r>
-      <w:proofErr w:type="gramStart"/>
-      <w:r>
-        <w:rPr>
-          <w:rFonts w:ascii="Consolas" w:eastAsia="Times New Roman" w:hAnsi="Consolas" w:cs="Times New Roman"/>
-          <w:color w:val="CE9178"/>
-          <w:sz w:val="21"/>
-          <w:szCs w:val="21"/>
-          <w:lang w:val="en-US" w:eastAsia="de-AT"/>
-        </w:rPr>
-        <w:t>?.name</w:t>
-      </w:r>
-      <w:proofErr w:type="gramEnd"/>
-      <w:r>
-        <w:rPr>
-          <w:rFonts w:ascii="Consolas" w:eastAsia="Times New Roman" w:hAnsi="Consolas" w:cs="Times New Roman"/>
-          <w:color w:val="CE9178"/>
-          <w:sz w:val="21"/>
-          <w:szCs w:val="21"/>
-          <w:lang w:val="en-US" w:eastAsia="de-AT"/>
-        </w:rPr>
-        <w:t>"</w:t>
+        <w:t>"person?.name"</w:t>
       </w:r>
       <w:r>
         <w:rPr>
@@ -1041,9 +583,21 @@
           <w:szCs w:val="21"/>
           <w:lang w:val="en-US" w:eastAsia="de-AT"/>
         </w:rPr>
-        <w:t xml:space="preserve">        {{person | </w:t>
-      </w:r>
-      <w:proofErr w:type="spellStart"/>
+        <w:t xml:space="preserve">        {{person | json}}</w:t>
+      </w:r>
+    </w:p>
+    <w:p>
+      <w:pPr>
+        <w:shd w:val="clear" w:color="auto" w:fill="1E1E1E"/>
+        <w:spacing w:after="0" w:line="285" w:lineRule="atLeast"/>
+        <w:rPr>
+          <w:rFonts w:ascii="Consolas" w:eastAsia="Times New Roman" w:hAnsi="Consolas" w:cs="Times New Roman"/>
+          <w:color w:val="D4D4D4"/>
+          <w:sz w:val="21"/>
+          <w:szCs w:val="21"/>
+          <w:lang w:eastAsia="de-AT"/>
+        </w:rPr>
+      </w:pPr>
       <w:r>
         <w:rPr>
           <w:rFonts w:ascii="Consolas" w:eastAsia="Times New Roman" w:hAnsi="Consolas" w:cs="Times New Roman"/>
@@ -1052,40 +606,6 @@
           <w:szCs w:val="21"/>
           <w:lang w:val="en-US" w:eastAsia="de-AT"/>
         </w:rPr>
-        <w:t>json</w:t>
-      </w:r>
-      <w:proofErr w:type="spellEnd"/>
-      <w:r>
-        <w:rPr>
-          <w:rFonts w:ascii="Consolas" w:eastAsia="Times New Roman" w:hAnsi="Consolas" w:cs="Times New Roman"/>
-          <w:color w:val="D4D4D4"/>
-          <w:sz w:val="21"/>
-          <w:szCs w:val="21"/>
-          <w:lang w:val="en-US" w:eastAsia="de-AT"/>
-        </w:rPr>
-        <w:t>}}</w:t>
-      </w:r>
-    </w:p>
-    <w:p>
-      <w:pPr>
-        <w:shd w:val="clear" w:color="auto" w:fill="1E1E1E"/>
-        <w:spacing w:after="0" w:line="285" w:lineRule="atLeast"/>
-        <w:rPr>
-          <w:rFonts w:ascii="Consolas" w:eastAsia="Times New Roman" w:hAnsi="Consolas" w:cs="Times New Roman"/>
-          <w:color w:val="D4D4D4"/>
-          <w:sz w:val="21"/>
-          <w:szCs w:val="21"/>
-          <w:lang w:eastAsia="de-AT"/>
-        </w:rPr>
-      </w:pPr>
-      <w:r>
-        <w:rPr>
-          <w:rFonts w:ascii="Consolas" w:eastAsia="Times New Roman" w:hAnsi="Consolas" w:cs="Times New Roman"/>
-          <w:color w:val="D4D4D4"/>
-          <w:sz w:val="21"/>
-          <w:szCs w:val="21"/>
-          <w:lang w:val="en-US" w:eastAsia="de-AT"/>
-        </w:rPr>
         <w:t xml:space="preserve">    </w:t>
       </w:r>
       <w:r>
@@ -1128,137 +648,35 @@
     </w:p>
     <w:p>
       <w:r>
-        <w:t xml:space="preserve">person?.name = </w:t>
-      </w:r>
-      <w:proofErr w:type="spellStart"/>
-      <w:r>
-        <w:t>nullable</w:t>
-      </w:r>
-      <w:proofErr w:type="spellEnd"/>
-      <w:r>
-        <w:t xml:space="preserve"> </w:t>
-      </w:r>
-      <w:proofErr w:type="spellStart"/>
-      <w:r>
-        <w:t>operator</w:t>
-      </w:r>
-      <w:proofErr w:type="spellEnd"/>
-      <w:r>
-        <w:t xml:space="preserve"> auf </w:t>
-      </w:r>
-      <w:proofErr w:type="spellStart"/>
-      <w:r>
-        <w:t>name</w:t>
-      </w:r>
-      <w:proofErr w:type="spellEnd"/>
-      <w:r>
-        <w:t xml:space="preserve">, existiert </w:t>
-      </w:r>
-      <w:proofErr w:type="spellStart"/>
-      <w:r>
-        <w:t>name</w:t>
-      </w:r>
-      <w:proofErr w:type="spellEnd"/>
-      <w:r>
-        <w:t>?</w:t>
-      </w:r>
-    </w:p>
-    <w:p>
-      <w:proofErr w:type="spellStart"/>
-      <w:r>
-        <w:t>person</w:t>
-      </w:r>
-      <w:proofErr w:type="spellEnd"/>
-      <w:r>
-        <w:t xml:space="preserve"> | </w:t>
-      </w:r>
-      <w:proofErr w:type="spellStart"/>
-      <w:r>
-        <w:t>json</w:t>
-      </w:r>
-      <w:proofErr w:type="spellEnd"/>
-      <w:r>
-        <w:t xml:space="preserve"> = </w:t>
-      </w:r>
-      <w:proofErr w:type="spellStart"/>
-      <w:r>
-        <w:t>person</w:t>
-      </w:r>
-      <w:proofErr w:type="spellEnd"/>
-      <w:r>
-        <w:t xml:space="preserve"> als </w:t>
-      </w:r>
-      <w:proofErr w:type="spellStart"/>
-      <w:r>
-        <w:t>json</w:t>
-      </w:r>
-      <w:proofErr w:type="spellEnd"/>
-      <w:r>
-        <w:t xml:space="preserve"> ausgeben</w:t>
+        <w:t>person?.name = nullable operator auf name, existiert name?</w:t>
+      </w:r>
+    </w:p>
+    <w:p>
+      <w:r>
+        <w:t>person | json = person als json ausgeben</w:t>
       </w:r>
     </w:p>
     <w:p/>
     <w:p>
       <w:r>
-        <w:t xml:space="preserve">#erstellt in </w:t>
-      </w:r>
-      <w:proofErr w:type="spellStart"/>
-      <w:r>
-        <w:t>subfolder</w:t>
-      </w:r>
-      <w:proofErr w:type="spellEnd"/>
-    </w:p>
-    <w:p>
-      <w:proofErr w:type="spellStart"/>
-      <w:r>
-        <w:t>ng</w:t>
-      </w:r>
-      <w:proofErr w:type="spellEnd"/>
-      <w:r>
-        <w:t xml:space="preserve"> g c </w:t>
-      </w:r>
-      <w:proofErr w:type="spellStart"/>
-      <w:r>
-        <w:t>accounts</w:t>
-      </w:r>
-      <w:proofErr w:type="spellEnd"/>
-      <w:r>
-        <w:t>/</w:t>
-      </w:r>
-      <w:proofErr w:type="spellStart"/>
-      <w:r>
-        <w:t>acountlist</w:t>
-      </w:r>
-      <w:proofErr w:type="spellEnd"/>
+        <w:t>#erstellt in subfolder</w:t>
+      </w:r>
+    </w:p>
+    <w:p>
+      <w:r>
+        <w:t>ng g c accounts/acountlist</w:t>
+      </w:r>
     </w:p>
     <w:p/>
     <w:p>
       <w:r>
-        <w:t xml:space="preserve"># für </w:t>
-      </w:r>
-      <w:proofErr w:type="spellStart"/>
-      <w:r>
-        <w:t>releases</w:t>
-      </w:r>
-      <w:proofErr w:type="spellEnd"/>
-      <w:r>
-        <w:t xml:space="preserve"> genau </w:t>
-      </w:r>
-      <w:proofErr w:type="spellStart"/>
-      <w:r>
-        <w:t>dependencies</w:t>
-      </w:r>
-      <w:proofErr w:type="spellEnd"/>
-      <w:r>
-        <w:t xml:space="preserve"> mitgeben</w:t>
-      </w:r>
-    </w:p>
-    <w:p>
-      <w:proofErr w:type="spellStart"/>
+        <w:t># für releases genau dependencies mitgeben</w:t>
+      </w:r>
+    </w:p>
+    <w:p>
       <w:r>
         <w:t>shrinkwrap</w:t>
       </w:r>
-      <w:proofErr w:type="spellEnd"/>
     </w:p>
     <w:p>
       <w:pPr>
@@ -1291,65 +709,20 @@
       </w:r>
     </w:p>
     <w:p>
-      <w:proofErr w:type="spellStart"/>
-      <w:r>
-        <w:t>scss</w:t>
-      </w:r>
-      <w:proofErr w:type="spellEnd"/>
-      <w:r>
-        <w:t xml:space="preserve"> – </w:t>
-      </w:r>
-      <w:proofErr w:type="spellStart"/>
-      <w:r>
-        <w:t>sass</w:t>
-      </w:r>
-      <w:proofErr w:type="spellEnd"/>
-      <w:r>
-        <w:t xml:space="preserve"> </w:t>
-      </w:r>
-      <w:proofErr w:type="spellStart"/>
-      <w:r>
-        <w:t>css</w:t>
-      </w:r>
-      <w:proofErr w:type="spellEnd"/>
-      <w:r>
-        <w:t xml:space="preserve"> </w:t>
+      <w:r>
+        <w:t xml:space="preserve">scss – sass css </w:t>
       </w:r>
       <w:r>
         <w:sym w:font="Wingdings" w:char="F0E0"/>
       </w:r>
       <w:r>
-        <w:t xml:space="preserve"> neue </w:t>
-      </w:r>
-      <w:proofErr w:type="spellStart"/>
-      <w:r>
-        <w:t>art</w:t>
-      </w:r>
-      <w:proofErr w:type="spellEnd"/>
-      <w:r>
-        <w:t xml:space="preserve"> von </w:t>
-      </w:r>
-      <w:proofErr w:type="spellStart"/>
-      <w:r>
-        <w:t>css</w:t>
-      </w:r>
-      <w:proofErr w:type="spellEnd"/>
-      <w:r>
-        <w:t>, programmierbar (variablen)</w:t>
+        <w:t xml:space="preserve"> neue art von css, programmierbar (variablen)</w:t>
       </w:r>
     </w:p>
     <w:p/>
     <w:p>
       <w:r>
-        <w:t xml:space="preserve">#CSS wird nicht an </w:t>
-      </w:r>
-      <w:proofErr w:type="spellStart"/>
-      <w:r>
-        <w:t>child</w:t>
-      </w:r>
-      <w:proofErr w:type="spellEnd"/>
-      <w:r>
-        <w:t xml:space="preserve"> vererbt</w:t>
+        <w:t>#CSS wird nicht an child vererbt</w:t>
       </w:r>
     </w:p>
     <w:p>
@@ -1366,31 +739,7 @@
         </w:numPr>
       </w:pPr>
       <w:r>
-        <w:t xml:space="preserve">im </w:t>
-      </w:r>
-      <w:proofErr w:type="spellStart"/>
-      <w:r>
-        <w:t>child</w:t>
-      </w:r>
-      <w:proofErr w:type="spellEnd"/>
-      <w:r>
-        <w:t xml:space="preserve"> </w:t>
-      </w:r>
-      <w:proofErr w:type="spellStart"/>
-      <w:r>
-        <w:t>encapsulation</w:t>
-      </w:r>
-      <w:proofErr w:type="spellEnd"/>
-      <w:r>
-        <w:t xml:space="preserve"> auf </w:t>
-      </w:r>
-      <w:proofErr w:type="spellStart"/>
-      <w:r>
-        <w:t>none</w:t>
-      </w:r>
-      <w:proofErr w:type="spellEnd"/>
-      <w:r>
-        <w:t xml:space="preserve"> setzt</w:t>
+        <w:t>im child encapsulation auf none setzt</w:t>
       </w:r>
     </w:p>
     <w:p>
@@ -1420,23 +769,7 @@
         </w:numPr>
       </w:pPr>
       <w:r>
-        <w:t xml:space="preserve">richtigen </w:t>
-      </w:r>
-      <w:proofErr w:type="spellStart"/>
-      <w:r>
-        <w:t>module</w:t>
-      </w:r>
-      <w:proofErr w:type="spellEnd"/>
-      <w:r>
-        <w:t xml:space="preserve"> importieren (</w:t>
-      </w:r>
-      <w:proofErr w:type="spellStart"/>
-      <w:r>
-        <w:t>app.modules.ts</w:t>
-      </w:r>
-      <w:proofErr w:type="spellEnd"/>
-      <w:r>
-        <w:t>)</w:t>
+        <w:t>richtigen module importieren (app.modules.ts)</w:t>
       </w:r>
     </w:p>
     <w:p/>
@@ -1445,117 +778,37 @@
         <w:pStyle w:val="berschrift1"/>
       </w:pPr>
       <w:r>
-        <w:t xml:space="preserve">06 Data </w:t>
-      </w:r>
-      <w:proofErr w:type="spellStart"/>
-      <w:r>
-        <w:t>Acess</w:t>
-      </w:r>
-      <w:proofErr w:type="spellEnd"/>
-      <w:r>
-        <w:t>:</w:t>
+        <w:t>06 Data Acess:</w:t>
       </w:r>
     </w:p>
     <w:p/>
     <w:p>
       <w:r>
-        <w:t xml:space="preserve"># wie </w:t>
-      </w:r>
-      <w:proofErr w:type="spellStart"/>
-      <w:r>
-        <w:t>yarn</w:t>
-      </w:r>
-      <w:proofErr w:type="spellEnd"/>
-      <w:r>
-        <w:t xml:space="preserve"> oder </w:t>
-      </w:r>
-      <w:proofErr w:type="spellStart"/>
-      <w:r>
-        <w:t>npm</w:t>
-      </w:r>
-      <w:proofErr w:type="spellEnd"/>
-      <w:r>
-        <w:t xml:space="preserve"> </w:t>
-      </w:r>
-      <w:proofErr w:type="spellStart"/>
-      <w:r>
-        <w:t>install</w:t>
-      </w:r>
-      <w:proofErr w:type="spellEnd"/>
-    </w:p>
-    <w:p>
-      <w:proofErr w:type="spellStart"/>
-      <w:r>
-        <w:t>dotnet</w:t>
-      </w:r>
-      <w:proofErr w:type="spellEnd"/>
-      <w:r>
-        <w:t xml:space="preserve"> </w:t>
-      </w:r>
-      <w:proofErr w:type="spellStart"/>
-      <w:r>
-        <w:t>restore</w:t>
-      </w:r>
-      <w:proofErr w:type="spellEnd"/>
+        <w:t># wie yarn oder npm install</w:t>
+      </w:r>
+    </w:p>
+    <w:p>
+      <w:r>
+        <w:t>dotnet restore</w:t>
+      </w:r>
     </w:p>
     <w:p/>
     <w:p>
-      <w:proofErr w:type="spellStart"/>
-      <w:r>
-        <w:t>dotnet</w:t>
-      </w:r>
-      <w:proofErr w:type="spellEnd"/>
-      <w:r>
-        <w:t xml:space="preserve"> </w:t>
-      </w:r>
-      <w:proofErr w:type="spellStart"/>
-      <w:r>
-        <w:t>run</w:t>
-      </w:r>
-      <w:proofErr w:type="spellEnd"/>
-    </w:p>
-    <w:p>
-      <w:pPr>
-        <w:rPr>
-          <w:lang w:val="en-US"/>
-        </w:rPr>
-      </w:pPr>
-      <w:proofErr w:type="spellStart"/>
-      <w:proofErr w:type="gramStart"/>
-      <w:r>
-        <w:rPr>
-          <w:lang w:val="en-US"/>
-        </w:rPr>
-        <w:t>dotnet</w:t>
-      </w:r>
-      <w:proofErr w:type="spellEnd"/>
-      <w:proofErr w:type="gramEnd"/>
-      <w:r>
-        <w:rPr>
-          <w:lang w:val="en-US"/>
-        </w:rPr>
-        <w:t xml:space="preserve"> watch run # </w:t>
-      </w:r>
-      <w:proofErr w:type="spellStart"/>
-      <w:r>
-        <w:rPr>
-          <w:lang w:val="en-US"/>
-        </w:rPr>
-        <w:t>reagiert</w:t>
-      </w:r>
-      <w:proofErr w:type="spellEnd"/>
-      <w:r>
-        <w:rPr>
-          <w:lang w:val="en-US"/>
-        </w:rPr>
-        <w:t xml:space="preserve"> </w:t>
-      </w:r>
-      <w:proofErr w:type="spellStart"/>
-      <w:r>
-        <w:rPr>
-          <w:lang w:val="en-US"/>
-        </w:rPr>
-        <w:t>au</w:t>
+      <w:r>
+        <w:t>dotnet run</w:t>
+      </w:r>
+    </w:p>
+    <w:p>
+      <w:pPr>
+        <w:rPr>
+          <w:lang w:val="en-US"/>
+        </w:rPr>
+      </w:pPr>
+      <w:r>
+        <w:rPr>
+          <w:lang w:val="en-US"/>
+        </w:rPr>
+        <w:t>dotnet watch run # reagiert au</w:t>
       </w:r>
       <w:r>
         <w:rPr>
@@ -1567,180 +820,58 @@
         <w:rPr>
           <w:lang w:val="en-US"/>
         </w:rPr>
-        <w:t>h</w:t>
-      </w:r>
-      <w:proofErr w:type="spellEnd"/>
-      <w:r>
-        <w:rPr>
-          <w:lang w:val="en-US"/>
-        </w:rPr>
-        <w:t xml:space="preserve"> live auf changes</w:t>
-      </w:r>
-    </w:p>
-    <w:p>
-      <w:pPr>
-        <w:rPr>
-          <w:lang w:val="en-US"/>
-        </w:rPr>
-      </w:pPr>
-    </w:p>
-    <w:p>
-      <w:r>
-        <w:t>#</w:t>
-      </w:r>
-      <w:proofErr w:type="spellStart"/>
-      <w:r>
-        <w:t>logger</w:t>
-      </w:r>
-      <w:proofErr w:type="spellEnd"/>
-      <w:r>
-        <w:t xml:space="preserve"> für </w:t>
-      </w:r>
-      <w:proofErr w:type="spellStart"/>
-      <w:r>
-        <w:t>javascript</w:t>
-      </w:r>
-      <w:proofErr w:type="spellEnd"/>
-      <w:r>
-        <w:t xml:space="preserve"> </w:t>
-      </w:r>
-      <w:proofErr w:type="spellStart"/>
-      <w:r>
-        <w:t>errors</w:t>
-      </w:r>
-      <w:proofErr w:type="spellEnd"/>
-    </w:p>
-    <w:p>
-      <w:proofErr w:type="spellStart"/>
+        <w:t>h live auf changes</w:t>
+      </w:r>
+    </w:p>
+    <w:p>
+      <w:pPr>
+        <w:rPr>
+          <w:lang w:val="en-US"/>
+        </w:rPr>
+      </w:pPr>
+    </w:p>
+    <w:p>
+      <w:r>
+        <w:t>#logger für javascript errors</w:t>
+      </w:r>
+    </w:p>
+    <w:p>
       <w:r>
         <w:t>jsnlog</w:t>
       </w:r>
-      <w:proofErr w:type="spellEnd"/>
     </w:p>
     <w:p/>
     <w:p>
       <w:r>
-        <w:t xml:space="preserve">#DB </w:t>
-      </w:r>
-      <w:proofErr w:type="spellStart"/>
-      <w:r>
-        <w:t>first</w:t>
-      </w:r>
-      <w:proofErr w:type="spellEnd"/>
-      <w:r>
-        <w:t xml:space="preserve"> mit EF</w:t>
-      </w:r>
-    </w:p>
-    <w:p>
-      <w:pPr>
-        <w:rPr>
-          <w:lang w:val="en-US"/>
-        </w:rPr>
-      </w:pPr>
-      <w:proofErr w:type="spellStart"/>
-      <w:proofErr w:type="gramStart"/>
-      <w:r>
-        <w:rPr>
-          <w:lang w:val="en-US"/>
-        </w:rPr>
-        <w:t>dotnet</w:t>
-      </w:r>
-      <w:proofErr w:type="spellEnd"/>
-      <w:proofErr w:type="gramEnd"/>
-      <w:r>
-        <w:rPr>
-          <w:lang w:val="en-US"/>
-        </w:rPr>
-        <w:t xml:space="preserve"> </w:t>
-      </w:r>
-      <w:proofErr w:type="spellStart"/>
-      <w:r>
-        <w:rPr>
-          <w:lang w:val="en-US"/>
-        </w:rPr>
-        <w:t>ef</w:t>
-      </w:r>
-      <w:proofErr w:type="spellEnd"/>
-      <w:r>
-        <w:rPr>
-          <w:lang w:val="en-US"/>
-        </w:rPr>
-        <w:t xml:space="preserve"> </w:t>
-      </w:r>
-      <w:proofErr w:type="spellStart"/>
-      <w:r>
-        <w:rPr>
-          <w:lang w:val="en-US"/>
-        </w:rPr>
-        <w:t>dbcontext</w:t>
-      </w:r>
-      <w:proofErr w:type="spellEnd"/>
-      <w:r>
-        <w:rPr>
-          <w:lang w:val="en-US"/>
-        </w:rPr>
-        <w:t xml:space="preserve"> scaffold [</w:t>
-      </w:r>
-      <w:proofErr w:type="spellStart"/>
-      <w:r>
-        <w:rPr>
-          <w:lang w:val="en-US"/>
-        </w:rPr>
-        <w:t>connectionstring</w:t>
-      </w:r>
-      <w:proofErr w:type="spellEnd"/>
-      <w:r>
-        <w:rPr>
-          <w:lang w:val="en-US"/>
-        </w:rPr>
-        <w:t>]</w:t>
-      </w:r>
-    </w:p>
-    <w:p>
-      <w:pPr>
-        <w:rPr>
-          <w:lang w:val="en-US"/>
-        </w:rPr>
-      </w:pPr>
-    </w:p>
-    <w:p>
-      <w:r>
-        <w:t>#</w:t>
-      </w:r>
-      <w:proofErr w:type="spellStart"/>
-      <w:r>
-        <w:t>änderungen</w:t>
-      </w:r>
-      <w:proofErr w:type="spellEnd"/>
-      <w:r>
-        <w:t xml:space="preserve"> im</w:t>
-      </w:r>
-      <w:r>
-        <w:t xml:space="preserve"> </w:t>
-      </w:r>
-      <w:proofErr w:type="spellStart"/>
-      <w:r>
-        <w:t>code</w:t>
-      </w:r>
-      <w:proofErr w:type="spellEnd"/>
-      <w:r>
-        <w:t xml:space="preserve"> um </w:t>
-      </w:r>
-      <w:proofErr w:type="spellStart"/>
-      <w:r>
-        <w:t>zb</w:t>
-      </w:r>
-      <w:proofErr w:type="spellEnd"/>
-      <w:r>
-        <w:t xml:space="preserve"> </w:t>
-      </w:r>
-      <w:proofErr w:type="spellStart"/>
-      <w:r>
-        <w:t>zeilen</w:t>
-      </w:r>
-      <w:proofErr w:type="spellEnd"/>
-      <w:r>
-        <w:t xml:space="preserve"> hinzuzufügen </w:t>
+        <w:t>#DB first mit EF</w:t>
+      </w:r>
+    </w:p>
+    <w:p>
+      <w:pPr>
+        <w:rPr>
+          <w:lang w:val="en-US"/>
+        </w:rPr>
+      </w:pPr>
+      <w:r>
+        <w:rPr>
+          <w:lang w:val="en-US"/>
+        </w:rPr>
+        <w:t>dotnet ef dbcontext scaffold [connectionstring]</w:t>
+      </w:r>
+    </w:p>
+    <w:p>
+      <w:pPr>
+        <w:rPr>
+          <w:lang w:val="en-US"/>
+        </w:rPr>
+      </w:pPr>
+    </w:p>
+    <w:p>
+      <w:r>
+        <w:t>#änderungen im</w:t>
+      </w:r>
+      <w:r>
+        <w:t xml:space="preserve"> code um zb zeilen hinzuzufügen </w:t>
       </w:r>
       <w:r>
         <w:sym w:font="Wingdings" w:char="F0E0"/>
@@ -1755,88 +886,110 @@
           <w:lang w:val="en-US"/>
         </w:rPr>
       </w:pPr>
-      <w:proofErr w:type="spellStart"/>
-      <w:proofErr w:type="gramStart"/>
-      <w:r>
-        <w:rPr>
-          <w:lang w:val="en-US"/>
-        </w:rPr>
-        <w:t>dotnet</w:t>
-      </w:r>
-      <w:proofErr w:type="spellEnd"/>
-      <w:proofErr w:type="gramEnd"/>
-      <w:r>
-        <w:rPr>
-          <w:lang w:val="en-US"/>
-        </w:rPr>
-        <w:t xml:space="preserve"> </w:t>
-      </w:r>
-      <w:proofErr w:type="spellStart"/>
-      <w:r>
-        <w:rPr>
-          <w:lang w:val="en-US"/>
-        </w:rPr>
-        <w:t>ef</w:t>
-      </w:r>
-      <w:proofErr w:type="spellEnd"/>
-      <w:r>
-        <w:rPr>
-          <w:lang w:val="en-US"/>
-        </w:rPr>
-        <w:t xml:space="preserve"> migrations add </w:t>
-      </w:r>
-      <w:proofErr w:type="spellStart"/>
-      <w:r>
-        <w:rPr>
-          <w:lang w:val="en-US"/>
-        </w:rPr>
-        <w:t>AccountUpdate</w:t>
-      </w:r>
-      <w:proofErr w:type="spellEnd"/>
-    </w:p>
-    <w:p>
-      <w:pPr>
-        <w:rPr>
-          <w:lang w:val="en-US"/>
-        </w:rPr>
-      </w:pPr>
-      <w:proofErr w:type="spellStart"/>
-      <w:proofErr w:type="gramStart"/>
-      <w:r>
-        <w:rPr>
-          <w:lang w:val="en-US"/>
-        </w:rPr>
-        <w:t>dotnet</w:t>
-      </w:r>
-      <w:proofErr w:type="spellEnd"/>
-      <w:proofErr w:type="gramEnd"/>
-      <w:r>
-        <w:rPr>
-          <w:lang w:val="en-US"/>
-        </w:rPr>
-        <w:t xml:space="preserve"> </w:t>
-      </w:r>
-      <w:proofErr w:type="spellStart"/>
-      <w:r>
-        <w:rPr>
-          <w:lang w:val="en-US"/>
-        </w:rPr>
-        <w:t>ef</w:t>
-      </w:r>
-      <w:proofErr w:type="spellEnd"/>
-      <w:r>
-        <w:rPr>
-          <w:lang w:val="en-US"/>
-        </w:rPr>
-        <w:t xml:space="preserve"> database update</w:t>
-      </w:r>
-    </w:p>
-    <w:p>
-      <w:pPr>
-        <w:rPr>
-          <w:lang w:val="en-US"/>
-        </w:rPr>
-      </w:pPr>
+      <w:r>
+        <w:rPr>
+          <w:lang w:val="en-US"/>
+        </w:rPr>
+        <w:t>dotnet ef migrations add AccountUpdate</w:t>
+      </w:r>
+    </w:p>
+    <w:p>
+      <w:pPr>
+        <w:rPr>
+          <w:lang w:val="en-US"/>
+        </w:rPr>
+      </w:pPr>
+      <w:r>
+        <w:rPr>
+          <w:lang w:val="en-US"/>
+        </w:rPr>
+        <w:t>dotnet ef database update</w:t>
+      </w:r>
+    </w:p>
+    <w:p>
+      <w:pPr>
+        <w:rPr>
+          <w:lang w:val="en-US"/>
+        </w:rPr>
+      </w:pPr>
+    </w:p>
+    <w:p>
+      <w:pPr>
+        <w:rPr>
+          <w:lang w:val="en-US"/>
+        </w:rPr>
+      </w:pPr>
+      <w:r>
+        <w:rPr>
+          <w:lang w:val="en-US"/>
+        </w:rPr>
+        <w:t xml:space="preserve"># API development </w:t>
+      </w:r>
+      <w:r>
+        <w:rPr>
+          <w:lang w:val="en-US"/>
+        </w:rPr>
+        <w:t xml:space="preserve">test </w:t>
+      </w:r>
+      <w:r>
+        <w:rPr>
+          <w:lang w:val="en-US"/>
+        </w:rPr>
+        <w:t>tool</w:t>
+      </w:r>
+    </w:p>
+    <w:p>
+      <w:pPr>
+        <w:rPr>
+          <w:lang w:val="en-US"/>
+        </w:rPr>
+      </w:pPr>
+      <w:r>
+        <w:rPr>
+          <w:lang w:val="en-US"/>
+        </w:rPr>
+        <w:t>postman</w:t>
+      </w:r>
+    </w:p>
+    <w:p>
+      <w:pPr>
+        <w:rPr>
+          <w:lang w:val="en-US"/>
+        </w:rPr>
+      </w:pPr>
+    </w:p>
+    <w:p>
+      <w:pPr>
+        <w:rPr>
+          <w:lang w:val="en-US"/>
+        </w:rPr>
+      </w:pPr>
+      <w:r>
+        <w:rPr>
+          <w:lang w:val="en-US"/>
+        </w:rPr>
+        <w:lastRenderedPageBreak/>
+        <w:t xml:space="preserve"># </w:t>
+      </w:r>
+      <w:r>
+        <w:rPr>
+          <w:lang w:val="en-US"/>
+        </w:rPr>
+        <w:t>project generator</w:t>
+      </w:r>
+    </w:p>
+    <w:p>
+      <w:pPr>
+        <w:rPr>
+          <w:lang w:val="en-US"/>
+        </w:rPr>
+      </w:pPr>
+      <w:r>
+        <w:rPr>
+          <w:lang w:val="en-US"/>
+        </w:rPr>
+        <w:t>yeoman</w:t>
+      </w:r>
       <w:bookmarkStart w:id="0" w:name="_GoBack"/>
       <w:bookmarkEnd w:id="0"/>
     </w:p>

</xml_diff>

<commit_message>
added slides and lab solution
</commit_message>
<xml_diff>
--- a/notes.docx
+++ b/notes.docx
@@ -12,7 +12,23 @@
         <w:rPr>
           <w:lang w:val="en-US"/>
         </w:rPr>
-        <w:t xml:space="preserve"> json </w:t>
+        <w:t xml:space="preserve"> </w:t>
+      </w:r>
+      <w:proofErr w:type="spellStart"/>
+      <w:proofErr w:type="gramStart"/>
+      <w:r>
+        <w:rPr>
+          <w:lang w:val="en-US"/>
+        </w:rPr>
+        <w:t>json</w:t>
+      </w:r>
+      <w:proofErr w:type="spellEnd"/>
+      <w:proofErr w:type="gramEnd"/>
+      <w:r>
+        <w:rPr>
+          <w:lang w:val="en-US"/>
+        </w:rPr>
+        <w:t xml:space="preserve"> </w:t>
       </w:r>
       <w:hyperlink r:id="rId5" w:history="1">
         <w:r>
@@ -56,11 +72,19 @@
           <w:lang w:val="en-US"/>
         </w:rPr>
       </w:pPr>
-      <w:r>
-        <w:rPr>
-          <w:lang w:val="en-US"/>
-        </w:rPr>
-        <w:t xml:space="preserve">Strg </w:t>
+      <w:proofErr w:type="spellStart"/>
+      <w:r>
+        <w:rPr>
+          <w:lang w:val="en-US"/>
+        </w:rPr>
+        <w:t>Strg</w:t>
+      </w:r>
+      <w:proofErr w:type="spellEnd"/>
+      <w:r>
+        <w:rPr>
+          <w:lang w:val="en-US"/>
+        </w:rPr>
+        <w:t xml:space="preserve"> </w:t>
       </w:r>
       <w:r>
         <w:rPr>
@@ -78,7 +102,21 @@
         <w:rPr>
           <w:lang w:val="en-US"/>
         </w:rPr>
-        <w:t xml:space="preserve"> öffnet console in visual code</w:t>
+        <w:t xml:space="preserve"> </w:t>
+      </w:r>
+      <w:proofErr w:type="spellStart"/>
+      <w:r>
+        <w:rPr>
+          <w:lang w:val="en-US"/>
+        </w:rPr>
+        <w:t>öffnet</w:t>
+      </w:r>
+      <w:proofErr w:type="spellEnd"/>
+      <w:r>
+        <w:rPr>
+          <w:lang w:val="en-US"/>
+        </w:rPr>
+        <w:t xml:space="preserve"> console in visual code</w:t>
       </w:r>
     </w:p>
     <w:p>
@@ -100,11 +138,21 @@
           <w:lang w:val="en-US"/>
         </w:rPr>
       </w:pPr>
-      <w:r>
-        <w:rPr>
-          <w:lang w:val="en-US"/>
-        </w:rPr>
-        <w:t xml:space="preserve">strg + p </w:t>
+      <w:proofErr w:type="spellStart"/>
+      <w:proofErr w:type="gramStart"/>
+      <w:r>
+        <w:rPr>
+          <w:lang w:val="en-US"/>
+        </w:rPr>
+        <w:t>strg</w:t>
+      </w:r>
+      <w:proofErr w:type="spellEnd"/>
+      <w:proofErr w:type="gramEnd"/>
+      <w:r>
+        <w:rPr>
+          <w:lang w:val="en-US"/>
+        </w:rPr>
+        <w:t xml:space="preserve"> + p </w:t>
       </w:r>
       <w:r>
         <w:rPr>
@@ -128,7 +176,21 @@
         <w:rPr>
           <w:lang w:val="en-US"/>
         </w:rPr>
-        <w:t xml:space="preserve"> Formatiert document</w:t>
+        <w:t xml:space="preserve"> </w:t>
+      </w:r>
+      <w:proofErr w:type="spellStart"/>
+      <w:r>
+        <w:rPr>
+          <w:lang w:val="en-US"/>
+        </w:rPr>
+        <w:t>Formatiert</w:t>
+      </w:r>
+      <w:proofErr w:type="spellEnd"/>
+      <w:r>
+        <w:rPr>
+          <w:lang w:val="en-US"/>
+        </w:rPr>
+        <w:t xml:space="preserve"> document</w:t>
       </w:r>
     </w:p>
     <w:p>
@@ -167,7 +229,21 @@
         <w:rPr>
           <w:lang w:val="en-US"/>
         </w:rPr>
-        <w:t>01 TypeScript:</w:t>
+        <w:t xml:space="preserve">01 </w:t>
+      </w:r>
+      <w:proofErr w:type="spellStart"/>
+      <w:r>
+        <w:rPr>
+          <w:lang w:val="en-US"/>
+        </w:rPr>
+        <w:t>TypeScript</w:t>
+      </w:r>
+      <w:proofErr w:type="spellEnd"/>
+      <w:r>
+        <w:rPr>
+          <w:lang w:val="en-US"/>
+        </w:rPr>
+        <w:t>:</w:t>
       </w:r>
     </w:p>
     <w:p>
@@ -196,43 +272,156 @@
           <w:lang w:val="en-US"/>
         </w:rPr>
       </w:pPr>
-      <w:r>
-        <w:rPr>
-          <w:lang w:val="en-US"/>
-        </w:rPr>
-        <w:t>Npm i –g yarn</w:t>
-      </w:r>
-    </w:p>
-    <w:p>
-      <w:r>
-        <w:t>#installiert dependencies</w:t>
-      </w:r>
-    </w:p>
-    <w:p>
-      <w:r>
-        <w:t xml:space="preserve">Yarn </w:t>
-      </w:r>
-    </w:p>
-    <w:p>
-      <w:r>
-        <w:t># projekt starten und im browser anzeigen</w:t>
-      </w:r>
-    </w:p>
-    <w:p>
-      <w:r>
-        <w:t>Ng serve –o true</w:t>
-      </w:r>
+      <w:proofErr w:type="spellStart"/>
+      <w:r>
+        <w:rPr>
+          <w:lang w:val="en-US"/>
+        </w:rPr>
+        <w:t>Npm</w:t>
+      </w:r>
+      <w:proofErr w:type="spellEnd"/>
+      <w:r>
+        <w:rPr>
+          <w:lang w:val="en-US"/>
+        </w:rPr>
+        <w:t xml:space="preserve"> </w:t>
+      </w:r>
+      <w:proofErr w:type="spellStart"/>
+      <w:r>
+        <w:rPr>
+          <w:lang w:val="en-US"/>
+        </w:rPr>
+        <w:t>i</w:t>
+      </w:r>
+      <w:proofErr w:type="spellEnd"/>
+      <w:r>
+        <w:rPr>
+          <w:lang w:val="en-US"/>
+        </w:rPr>
+        <w:t xml:space="preserve"> –g yarn</w:t>
+      </w:r>
+    </w:p>
+    <w:p>
+      <w:r>
+        <w:t xml:space="preserve">#installiert </w:t>
+      </w:r>
+      <w:proofErr w:type="spellStart"/>
+      <w:r>
+        <w:t>dependencies</w:t>
+      </w:r>
+      <w:proofErr w:type="spellEnd"/>
+    </w:p>
+    <w:p>
+      <w:proofErr w:type="spellStart"/>
+      <w:r>
+        <w:t>Yarn</w:t>
+      </w:r>
+      <w:proofErr w:type="spellEnd"/>
+      <w:r>
+        <w:t xml:space="preserve"> </w:t>
+      </w:r>
+    </w:p>
+    <w:p>
+      <w:r>
+        <w:t xml:space="preserve"># </w:t>
+      </w:r>
+      <w:proofErr w:type="spellStart"/>
+      <w:r>
+        <w:t>projekt</w:t>
+      </w:r>
+      <w:proofErr w:type="spellEnd"/>
+      <w:r>
+        <w:t xml:space="preserve"> starten und im </w:t>
+      </w:r>
+      <w:proofErr w:type="spellStart"/>
+      <w:r>
+        <w:t>browser</w:t>
+      </w:r>
+      <w:proofErr w:type="spellEnd"/>
+      <w:r>
+        <w:t xml:space="preserve"> anzeigen</w:t>
+      </w:r>
+    </w:p>
+    <w:p>
+      <w:proofErr w:type="spellStart"/>
+      <w:r>
+        <w:t>Ng</w:t>
+      </w:r>
+      <w:proofErr w:type="spellEnd"/>
+      <w:r>
+        <w:t xml:space="preserve"> </w:t>
+      </w:r>
+      <w:proofErr w:type="spellStart"/>
+      <w:r>
+        <w:t>serve</w:t>
+      </w:r>
+      <w:proofErr w:type="spellEnd"/>
+      <w:r>
+        <w:t xml:space="preserve"> –o </w:t>
+      </w:r>
+      <w:proofErr w:type="spellStart"/>
+      <w:r>
+        <w:t>true</w:t>
+      </w:r>
+      <w:proofErr w:type="spellEnd"/>
     </w:p>
     <w:p/>
     <w:p>
-      <w:r>
-        <w:t>bundle: optimiertes java script code</w:t>
-      </w:r>
-    </w:p>
-    <w:p>
-      <w:r>
-        <w:t>[root]/src/app</w:t>
-      </w:r>
+      <w:proofErr w:type="spellStart"/>
+      <w:r>
+        <w:t>bundle</w:t>
+      </w:r>
+      <w:proofErr w:type="spellEnd"/>
+      <w:r>
+        <w:t xml:space="preserve">: optimiertes </w:t>
+      </w:r>
+      <w:proofErr w:type="spellStart"/>
+      <w:r>
+        <w:t>java</w:t>
+      </w:r>
+      <w:proofErr w:type="spellEnd"/>
+      <w:r>
+        <w:t xml:space="preserve"> </w:t>
+      </w:r>
+      <w:proofErr w:type="spellStart"/>
+      <w:r>
+        <w:t>script</w:t>
+      </w:r>
+      <w:proofErr w:type="spellEnd"/>
+      <w:r>
+        <w:t xml:space="preserve"> </w:t>
+      </w:r>
+      <w:proofErr w:type="spellStart"/>
+      <w:r>
+        <w:t>code</w:t>
+      </w:r>
+      <w:proofErr w:type="spellEnd"/>
+    </w:p>
+    <w:p>
+      <w:r>
+        <w:t>[</w:t>
+      </w:r>
+      <w:proofErr w:type="spellStart"/>
+      <w:r>
+        <w:t>root</w:t>
+      </w:r>
+      <w:proofErr w:type="spellEnd"/>
+      <w:r>
+        <w:t>]/</w:t>
+      </w:r>
+      <w:proofErr w:type="spellStart"/>
+      <w:r>
+        <w:t>src</w:t>
+      </w:r>
+      <w:proofErr w:type="spellEnd"/>
+      <w:r>
+        <w:t>/</w:t>
+      </w:r>
+      <w:proofErr w:type="spellStart"/>
+      <w:r>
+        <w:t>app</w:t>
+      </w:r>
+      <w:proofErr w:type="spellEnd"/>
     </w:p>
     <w:p>
       <w:pPr>
@@ -249,28 +438,79 @@
         <w:rPr>
           <w:lang w:val="en-US"/>
         </w:rPr>
-        <w:t>.html, .ts, .spec.ts (unit testing), .css</w:t>
-      </w:r>
-    </w:p>
-    <w:p>
-      <w:pPr>
-        <w:rPr>
-          <w:lang w:val="en-US"/>
-        </w:rPr>
-      </w:pPr>
-    </w:p>
-    <w:p>
-      <w:r>
-        <w:t>Chrome console</w:t>
-      </w:r>
+        <w:t>.html, .</w:t>
+      </w:r>
+      <w:proofErr w:type="spellStart"/>
+      <w:r>
+        <w:rPr>
+          <w:lang w:val="en-US"/>
+        </w:rPr>
+        <w:t>ts</w:t>
+      </w:r>
+      <w:proofErr w:type="spellEnd"/>
+      <w:r>
+        <w:rPr>
+          <w:lang w:val="en-US"/>
+        </w:rPr>
+        <w:t>, .</w:t>
+      </w:r>
+      <w:proofErr w:type="spellStart"/>
+      <w:r>
+        <w:rPr>
+          <w:lang w:val="en-US"/>
+        </w:rPr>
+        <w:t>spec.ts</w:t>
+      </w:r>
+      <w:proofErr w:type="spellEnd"/>
+      <w:r>
+        <w:rPr>
+          <w:lang w:val="en-US"/>
+        </w:rPr>
+        <w:t xml:space="preserve"> (unit testing), .</w:t>
+      </w:r>
+      <w:proofErr w:type="spellStart"/>
+      <w:r>
+        <w:rPr>
+          <w:lang w:val="en-US"/>
+        </w:rPr>
+        <w:t>css</w:t>
+      </w:r>
+      <w:proofErr w:type="spellEnd"/>
+    </w:p>
+    <w:p>
+      <w:pPr>
+        <w:rPr>
+          <w:lang w:val="en-US"/>
+        </w:rPr>
+      </w:pPr>
+    </w:p>
+    <w:p>
+      <w:r>
+        <w:t xml:space="preserve">Chrome </w:t>
+      </w:r>
+      <w:proofErr w:type="spellStart"/>
+      <w:r>
+        <w:t>console</w:t>
+      </w:r>
+      <w:proofErr w:type="spellEnd"/>
       <w:r>
         <w:t>:</w:t>
       </w:r>
     </w:p>
     <w:p>
-      <w:r>
-        <w:t>webpack: beinhaltet folderhierarchie</w:t>
-      </w:r>
+      <w:proofErr w:type="spellStart"/>
+      <w:r>
+        <w:t>webpack</w:t>
+      </w:r>
+      <w:proofErr w:type="spellEnd"/>
+      <w:r>
+        <w:t xml:space="preserve">: beinhaltet </w:t>
+      </w:r>
+      <w:proofErr w:type="spellStart"/>
+      <w:r>
+        <w:t>folderhierarchie</w:t>
+      </w:r>
+      <w:proofErr w:type="spellEnd"/>
       <w:r>
         <w:t xml:space="preserve"> wie im VS </w:t>
       </w:r>
@@ -283,12 +523,41 @@
         <w:t>ebpack-internal: beinhaltet schon fertig JS</w:t>
       </w:r>
       <w:r>
-        <w:t xml:space="preserve"> code (Abhängigkeiten aufgelöst)</w:t>
-      </w:r>
-    </w:p>
-    <w:p>
-      <w:r>
-        <w:t>strg + p -&gt; filename – um file zu öffnen</w:t>
+        <w:t xml:space="preserve"> </w:t>
+      </w:r>
+      <w:proofErr w:type="spellStart"/>
+      <w:r>
+        <w:t>code</w:t>
+      </w:r>
+      <w:proofErr w:type="spellEnd"/>
+      <w:r>
+        <w:t xml:space="preserve"> (Abhängigkeiten aufgelöst)</w:t>
+      </w:r>
+    </w:p>
+    <w:p>
+      <w:proofErr w:type="spellStart"/>
+      <w:r>
+        <w:t>strg</w:t>
+      </w:r>
+      <w:proofErr w:type="spellEnd"/>
+      <w:r>
+        <w:t xml:space="preserve"> + p -&gt; </w:t>
+      </w:r>
+      <w:proofErr w:type="spellStart"/>
+      <w:r>
+        <w:t>filename</w:t>
+      </w:r>
+      <w:proofErr w:type="spellEnd"/>
+      <w:r>
+        <w:t xml:space="preserve"> – um </w:t>
+      </w:r>
+      <w:proofErr w:type="spellStart"/>
+      <w:r>
+        <w:t>file</w:t>
+      </w:r>
+      <w:proofErr w:type="spellEnd"/>
+      <w:r>
+        <w:t xml:space="preserve"> zu öffnen</w:t>
       </w:r>
     </w:p>
     <w:p/>
@@ -302,18 +571,54 @@
     </w:p>
     <w:p>
       <w:r>
-        <w:t># Projekt builden</w:t>
-      </w:r>
-    </w:p>
-    <w:p>
-      <w:r>
-        <w:t># Files werden in dist abgelegt und beinhalten *.js Files und *.html</w:t>
-      </w:r>
-    </w:p>
-    <w:p>
-      <w:r>
-        <w:t>ng build</w:t>
-      </w:r>
+        <w:t xml:space="preserve"># Projekt </w:t>
+      </w:r>
+      <w:proofErr w:type="spellStart"/>
+      <w:r>
+        <w:t>builden</w:t>
+      </w:r>
+      <w:proofErr w:type="spellEnd"/>
+    </w:p>
+    <w:p>
+      <w:r>
+        <w:t xml:space="preserve"># Files werden in </w:t>
+      </w:r>
+      <w:proofErr w:type="spellStart"/>
+      <w:r>
+        <w:t>dist</w:t>
+      </w:r>
+      <w:proofErr w:type="spellEnd"/>
+      <w:r>
+        <w:t xml:space="preserve"> abgelegt und beinhalten *.</w:t>
+      </w:r>
+      <w:proofErr w:type="spellStart"/>
+      <w:r>
+        <w:t>js</w:t>
+      </w:r>
+      <w:proofErr w:type="spellEnd"/>
+      <w:r>
+        <w:t xml:space="preserve"> Files und *.</w:t>
+      </w:r>
+      <w:proofErr w:type="spellStart"/>
+      <w:r>
+        <w:t>html</w:t>
+      </w:r>
+      <w:proofErr w:type="spellEnd"/>
+    </w:p>
+    <w:p>
+      <w:proofErr w:type="spellStart"/>
+      <w:r>
+        <w:t>ng</w:t>
+      </w:r>
+      <w:proofErr w:type="spellEnd"/>
+      <w:r>
+        <w:t xml:space="preserve"> </w:t>
+      </w:r>
+      <w:proofErr w:type="spellStart"/>
+      <w:r>
+        <w:t>build</w:t>
+      </w:r>
+      <w:proofErr w:type="spellEnd"/>
     </w:p>
     <w:p/>
     <w:p>
@@ -336,8 +641,21 @@
       </w:r>
     </w:p>
     <w:p>
-      <w:r>
-        <w:t>npm install –g @angular/cli</w:t>
+      <w:proofErr w:type="spellStart"/>
+      <w:r>
+        <w:t>npm</w:t>
+      </w:r>
+      <w:proofErr w:type="spellEnd"/>
+      <w:r>
+        <w:t xml:space="preserve"> </w:t>
+      </w:r>
+      <w:proofErr w:type="spellStart"/>
+      <w:r>
+        <w:t>install</w:t>
+      </w:r>
+      <w:proofErr w:type="spellEnd"/>
+      <w:r>
+        <w:t xml:space="preserve"> –g @angular/cli</w:t>
       </w:r>
     </w:p>
     <w:p/>
@@ -347,9 +665,19 @@
       </w:r>
     </w:p>
     <w:p>
-      <w:r>
-        <w:t>ng new</w:t>
-      </w:r>
+      <w:proofErr w:type="spellStart"/>
+      <w:r>
+        <w:t>ng</w:t>
+      </w:r>
+      <w:proofErr w:type="spellEnd"/>
+      <w:r>
+        <w:t xml:space="preserve"> </w:t>
+      </w:r>
+      <w:proofErr w:type="spellStart"/>
+      <w:r>
+        <w:t>new</w:t>
+      </w:r>
+      <w:proofErr w:type="spellEnd"/>
     </w:p>
     <w:p/>
     <w:p>
@@ -362,7 +690,23 @@
         <w:rPr>
           <w:lang w:val="en-US"/>
         </w:rPr>
-        <w:t># neue Component</w:t>
+        <w:t xml:space="preserve"># </w:t>
+      </w:r>
+      <w:proofErr w:type="spellStart"/>
+      <w:proofErr w:type="gramStart"/>
+      <w:r>
+        <w:rPr>
+          <w:lang w:val="en-US"/>
+        </w:rPr>
+        <w:t>neue</w:t>
+      </w:r>
+      <w:proofErr w:type="spellEnd"/>
+      <w:proofErr w:type="gramEnd"/>
+      <w:r>
+        <w:rPr>
+          <w:lang w:val="en-US"/>
+        </w:rPr>
+        <w:t xml:space="preserve"> Component</w:t>
       </w:r>
       <w:r>
         <w:rPr>
@@ -377,44 +721,88 @@
           <w:lang w:val="en-US"/>
         </w:rPr>
       </w:pPr>
-      <w:r>
-        <w:rPr>
-          <w:lang w:val="en-US"/>
-        </w:rPr>
-        <w:t>ng g c Nested --dry</w:t>
-      </w:r>
-    </w:p>
-    <w:p>
-      <w:pPr>
-        <w:rPr>
-          <w:lang w:val="en-US"/>
-        </w:rPr>
-      </w:pPr>
-    </w:p>
-    <w:p>
-      <w:pPr>
-        <w:rPr>
-          <w:lang w:val="en-US"/>
-        </w:rPr>
-      </w:pPr>
-      <w:r>
-        <w:rPr>
-          <w:lang w:val="en-US"/>
-        </w:rPr>
-        <w:t>#zeigt installierte extensions an</w:t>
-      </w:r>
-    </w:p>
-    <w:p>
-      <w:pPr>
-        <w:rPr>
-          <w:lang w:val="en-US"/>
-        </w:rPr>
-      </w:pPr>
-      <w:r>
-        <w:rPr>
-          <w:lang w:val="en-US"/>
-        </w:rPr>
-        <w:t>code –list-extensions</w:t>
+      <w:proofErr w:type="gramStart"/>
+      <w:r>
+        <w:rPr>
+          <w:lang w:val="en-US"/>
+        </w:rPr>
+        <w:t>ng</w:t>
+      </w:r>
+      <w:proofErr w:type="gramEnd"/>
+      <w:r>
+        <w:rPr>
+          <w:lang w:val="en-US"/>
+        </w:rPr>
+        <w:t xml:space="preserve"> g c Nested --dry</w:t>
+      </w:r>
+    </w:p>
+    <w:p>
+      <w:pPr>
+        <w:rPr>
+          <w:lang w:val="en-US"/>
+        </w:rPr>
+      </w:pPr>
+    </w:p>
+    <w:p>
+      <w:pPr>
+        <w:rPr>
+          <w:lang w:val="en-US"/>
+        </w:rPr>
+      </w:pPr>
+      <w:r>
+        <w:rPr>
+          <w:lang w:val="en-US"/>
+        </w:rPr>
+        <w:t>#</w:t>
+      </w:r>
+      <w:proofErr w:type="spellStart"/>
+      <w:r>
+        <w:rPr>
+          <w:lang w:val="en-US"/>
+        </w:rPr>
+        <w:t>zeigt</w:t>
+      </w:r>
+      <w:proofErr w:type="spellEnd"/>
+      <w:r>
+        <w:rPr>
+          <w:lang w:val="en-US"/>
+        </w:rPr>
+        <w:t xml:space="preserve"> </w:t>
+      </w:r>
+      <w:proofErr w:type="spellStart"/>
+      <w:r>
+        <w:rPr>
+          <w:lang w:val="en-US"/>
+        </w:rPr>
+        <w:t>installierte</w:t>
+      </w:r>
+      <w:proofErr w:type="spellEnd"/>
+      <w:r>
+        <w:rPr>
+          <w:lang w:val="en-US"/>
+        </w:rPr>
+        <w:t xml:space="preserve"> extensions an</w:t>
+      </w:r>
+    </w:p>
+    <w:p>
+      <w:pPr>
+        <w:rPr>
+          <w:lang w:val="en-US"/>
+        </w:rPr>
+      </w:pPr>
+      <w:proofErr w:type="gramStart"/>
+      <w:r>
+        <w:rPr>
+          <w:lang w:val="en-US"/>
+        </w:rPr>
+        <w:t>code</w:t>
+      </w:r>
+      <w:proofErr w:type="gramEnd"/>
+      <w:r>
+        <w:rPr>
+          <w:lang w:val="en-US"/>
+        </w:rPr>
+        <w:t xml:space="preserve"> –list-extensions</w:t>
       </w:r>
     </w:p>
     <w:p>
@@ -447,7 +835,39 @@
     </w:p>
     <w:p>
       <w:r>
-        <w:t>{{expression}} -&gt; wird im view (.html file) ausgewertet</w:t>
+        <w:t>{{</w:t>
+      </w:r>
+      <w:proofErr w:type="spellStart"/>
+      <w:r>
+        <w:t>expression</w:t>
+      </w:r>
+      <w:proofErr w:type="spellEnd"/>
+      <w:r>
+        <w:t xml:space="preserve">}} -&gt; wird im </w:t>
+      </w:r>
+      <w:proofErr w:type="spellStart"/>
+      <w:r>
+        <w:t>view</w:t>
+      </w:r>
+      <w:proofErr w:type="spellEnd"/>
+      <w:r>
+        <w:t xml:space="preserve"> (.</w:t>
+      </w:r>
+      <w:proofErr w:type="spellStart"/>
+      <w:r>
+        <w:t>html</w:t>
+      </w:r>
+      <w:proofErr w:type="spellEnd"/>
+      <w:r>
+        <w:t xml:space="preserve"> </w:t>
+      </w:r>
+      <w:proofErr w:type="spellStart"/>
+      <w:r>
+        <w:t>file</w:t>
+      </w:r>
+      <w:proofErr w:type="spellEnd"/>
+      <w:r>
+        <w:t>) ausgewertet</w:t>
       </w:r>
     </w:p>
     <w:p/>
@@ -461,7 +881,21 @@
         <w:rPr>
           <w:lang w:val="en-US"/>
         </w:rPr>
-        <w:t xml:space="preserve">Angular Augary </w:t>
+        <w:t xml:space="preserve">Angular </w:t>
+      </w:r>
+      <w:proofErr w:type="spellStart"/>
+      <w:r>
+        <w:rPr>
+          <w:lang w:val="en-US"/>
+        </w:rPr>
+        <w:t>Augary</w:t>
+      </w:r>
+      <w:proofErr w:type="spellEnd"/>
+      <w:r>
+        <w:rPr>
+          <w:lang w:val="en-US"/>
+        </w:rPr>
+        <w:t xml:space="preserve"> </w:t>
       </w:r>
       <w:r>
         <w:sym w:font="Wingdings" w:char="F0E0"/>
@@ -522,6 +956,7 @@
         </w:rPr>
         <w:t xml:space="preserve"> *</w:t>
       </w:r>
+      <w:proofErr w:type="spellStart"/>
       <w:r>
         <w:rPr>
           <w:rFonts w:ascii="Consolas" w:eastAsia="Times New Roman" w:hAnsi="Consolas" w:cs="Times New Roman"/>
@@ -532,6 +967,7 @@
         </w:rPr>
         <w:t>ngIf</w:t>
       </w:r>
+      <w:proofErr w:type="spellEnd"/>
       <w:r>
         <w:rPr>
           <w:rFonts w:ascii="Consolas" w:eastAsia="Times New Roman" w:hAnsi="Consolas" w:cs="Times New Roman"/>
@@ -550,7 +986,29 @@
           <w:szCs w:val="21"/>
           <w:lang w:val="en-US" w:eastAsia="de-AT"/>
         </w:rPr>
-        <w:t>"person?.name"</w:t>
+        <w:t>"person</w:t>
+      </w:r>
+      <w:proofErr w:type="gramStart"/>
+      <w:r>
+        <w:rPr>
+          <w:rFonts w:ascii="Consolas" w:eastAsia="Times New Roman" w:hAnsi="Consolas" w:cs="Times New Roman"/>
+          <w:color w:val="CE9178"/>
+          <w:sz w:val="21"/>
+          <w:szCs w:val="21"/>
+          <w:lang w:val="en-US" w:eastAsia="de-AT"/>
+        </w:rPr>
+        <w:t>?.name</w:t>
+      </w:r>
+      <w:proofErr w:type="gramEnd"/>
+      <w:r>
+        <w:rPr>
+          <w:rFonts w:ascii="Consolas" w:eastAsia="Times New Roman" w:hAnsi="Consolas" w:cs="Times New Roman"/>
+          <w:color w:val="CE9178"/>
+          <w:sz w:val="21"/>
+          <w:szCs w:val="21"/>
+          <w:lang w:val="en-US" w:eastAsia="de-AT"/>
+        </w:rPr>
+        <w:t>"</w:t>
       </w:r>
       <w:r>
         <w:rPr>
@@ -583,7 +1041,29 @@
           <w:szCs w:val="21"/>
           <w:lang w:val="en-US" w:eastAsia="de-AT"/>
         </w:rPr>
-        <w:t xml:space="preserve">        {{person | json}}</w:t>
+        <w:t xml:space="preserve">        {{person | </w:t>
+      </w:r>
+      <w:proofErr w:type="spellStart"/>
+      <w:r>
+        <w:rPr>
+          <w:rFonts w:ascii="Consolas" w:eastAsia="Times New Roman" w:hAnsi="Consolas" w:cs="Times New Roman"/>
+          <w:color w:val="D4D4D4"/>
+          <w:sz w:val="21"/>
+          <w:szCs w:val="21"/>
+          <w:lang w:val="en-US" w:eastAsia="de-AT"/>
+        </w:rPr>
+        <w:t>json</w:t>
+      </w:r>
+      <w:proofErr w:type="spellEnd"/>
+      <w:r>
+        <w:rPr>
+          <w:rFonts w:ascii="Consolas" w:eastAsia="Times New Roman" w:hAnsi="Consolas" w:cs="Times New Roman"/>
+          <w:color w:val="D4D4D4"/>
+          <w:sz w:val="21"/>
+          <w:szCs w:val="21"/>
+          <w:lang w:val="en-US" w:eastAsia="de-AT"/>
+        </w:rPr>
+        <w:t>}}</w:t>
       </w:r>
     </w:p>
     <w:p>
@@ -648,35 +1128,137 @@
     </w:p>
     <w:p>
       <w:r>
-        <w:t>person?.name = nullable operator auf name, existiert name?</w:t>
-      </w:r>
-    </w:p>
-    <w:p>
-      <w:r>
-        <w:t>person | json = person als json ausgeben</w:t>
+        <w:t xml:space="preserve">person?.name = </w:t>
+      </w:r>
+      <w:proofErr w:type="spellStart"/>
+      <w:r>
+        <w:t>nullable</w:t>
+      </w:r>
+      <w:proofErr w:type="spellEnd"/>
+      <w:r>
+        <w:t xml:space="preserve"> </w:t>
+      </w:r>
+      <w:proofErr w:type="spellStart"/>
+      <w:r>
+        <w:t>operator</w:t>
+      </w:r>
+      <w:proofErr w:type="spellEnd"/>
+      <w:r>
+        <w:t xml:space="preserve"> auf </w:t>
+      </w:r>
+      <w:proofErr w:type="spellStart"/>
+      <w:r>
+        <w:t>name</w:t>
+      </w:r>
+      <w:proofErr w:type="spellEnd"/>
+      <w:r>
+        <w:t xml:space="preserve">, existiert </w:t>
+      </w:r>
+      <w:proofErr w:type="spellStart"/>
+      <w:r>
+        <w:t>name</w:t>
+      </w:r>
+      <w:proofErr w:type="spellEnd"/>
+      <w:r>
+        <w:t>?</w:t>
+      </w:r>
+    </w:p>
+    <w:p>
+      <w:proofErr w:type="spellStart"/>
+      <w:r>
+        <w:t>person</w:t>
+      </w:r>
+      <w:proofErr w:type="spellEnd"/>
+      <w:r>
+        <w:t xml:space="preserve"> | </w:t>
+      </w:r>
+      <w:proofErr w:type="spellStart"/>
+      <w:r>
+        <w:t>json</w:t>
+      </w:r>
+      <w:proofErr w:type="spellEnd"/>
+      <w:r>
+        <w:t xml:space="preserve"> = </w:t>
+      </w:r>
+      <w:proofErr w:type="spellStart"/>
+      <w:r>
+        <w:t>person</w:t>
+      </w:r>
+      <w:proofErr w:type="spellEnd"/>
+      <w:r>
+        <w:t xml:space="preserve"> als </w:t>
+      </w:r>
+      <w:proofErr w:type="spellStart"/>
+      <w:r>
+        <w:t>json</w:t>
+      </w:r>
+      <w:proofErr w:type="spellEnd"/>
+      <w:r>
+        <w:t xml:space="preserve"> ausgeben</w:t>
       </w:r>
     </w:p>
     <w:p/>
     <w:p>
       <w:r>
-        <w:t>#erstellt in subfolder</w:t>
-      </w:r>
-    </w:p>
-    <w:p>
-      <w:r>
-        <w:t>ng g c accounts/acountlist</w:t>
-      </w:r>
+        <w:t xml:space="preserve">#erstellt in </w:t>
+      </w:r>
+      <w:proofErr w:type="spellStart"/>
+      <w:r>
+        <w:t>subfolder</w:t>
+      </w:r>
+      <w:proofErr w:type="spellEnd"/>
+    </w:p>
+    <w:p>
+      <w:proofErr w:type="spellStart"/>
+      <w:r>
+        <w:t>ng</w:t>
+      </w:r>
+      <w:proofErr w:type="spellEnd"/>
+      <w:r>
+        <w:t xml:space="preserve"> g c </w:t>
+      </w:r>
+      <w:proofErr w:type="spellStart"/>
+      <w:r>
+        <w:t>accounts</w:t>
+      </w:r>
+      <w:proofErr w:type="spellEnd"/>
+      <w:r>
+        <w:t>/</w:t>
+      </w:r>
+      <w:proofErr w:type="spellStart"/>
+      <w:r>
+        <w:t>acountlist</w:t>
+      </w:r>
+      <w:proofErr w:type="spellEnd"/>
     </w:p>
     <w:p/>
     <w:p>
       <w:r>
-        <w:t># für releases genau dependencies mitgeben</w:t>
-      </w:r>
-    </w:p>
-    <w:p>
+        <w:t xml:space="preserve"># für </w:t>
+      </w:r>
+      <w:proofErr w:type="spellStart"/>
+      <w:r>
+        <w:t>releases</w:t>
+      </w:r>
+      <w:proofErr w:type="spellEnd"/>
+      <w:r>
+        <w:t xml:space="preserve"> genau </w:t>
+      </w:r>
+      <w:proofErr w:type="spellStart"/>
+      <w:r>
+        <w:t>dependencies</w:t>
+      </w:r>
+      <w:proofErr w:type="spellEnd"/>
+      <w:r>
+        <w:t xml:space="preserve"> mitgeben</w:t>
+      </w:r>
+    </w:p>
+    <w:p>
+      <w:proofErr w:type="spellStart"/>
       <w:r>
         <w:t>shrinkwrap</w:t>
       </w:r>
+      <w:proofErr w:type="spellEnd"/>
     </w:p>
     <w:p>
       <w:pPr>
@@ -709,20 +1291,65 @@
       </w:r>
     </w:p>
     <w:p>
-      <w:r>
-        <w:t xml:space="preserve">scss – sass css </w:t>
+      <w:proofErr w:type="spellStart"/>
+      <w:r>
+        <w:t>scss</w:t>
+      </w:r>
+      <w:proofErr w:type="spellEnd"/>
+      <w:r>
+        <w:t xml:space="preserve"> – </w:t>
+      </w:r>
+      <w:proofErr w:type="spellStart"/>
+      <w:r>
+        <w:t>sass</w:t>
+      </w:r>
+      <w:proofErr w:type="spellEnd"/>
+      <w:r>
+        <w:t xml:space="preserve"> </w:t>
+      </w:r>
+      <w:proofErr w:type="spellStart"/>
+      <w:r>
+        <w:t>css</w:t>
+      </w:r>
+      <w:proofErr w:type="spellEnd"/>
+      <w:r>
+        <w:t xml:space="preserve"> </w:t>
       </w:r>
       <w:r>
         <w:sym w:font="Wingdings" w:char="F0E0"/>
       </w:r>
       <w:r>
-        <w:t xml:space="preserve"> neue art von css, programmierbar (variablen)</w:t>
+        <w:t xml:space="preserve"> neue </w:t>
+      </w:r>
+      <w:proofErr w:type="spellStart"/>
+      <w:r>
+        <w:t>art</w:t>
+      </w:r>
+      <w:proofErr w:type="spellEnd"/>
+      <w:r>
+        <w:t xml:space="preserve"> von </w:t>
+      </w:r>
+      <w:proofErr w:type="spellStart"/>
+      <w:r>
+        <w:t>css</w:t>
+      </w:r>
+      <w:proofErr w:type="spellEnd"/>
+      <w:r>
+        <w:t>, programmierbar (variablen)</w:t>
       </w:r>
     </w:p>
     <w:p/>
     <w:p>
       <w:r>
-        <w:t>#CSS wird nicht an child vererbt</w:t>
+        <w:t xml:space="preserve">#CSS wird nicht an </w:t>
+      </w:r>
+      <w:proofErr w:type="spellStart"/>
+      <w:r>
+        <w:t>child</w:t>
+      </w:r>
+      <w:proofErr w:type="spellEnd"/>
+      <w:r>
+        <w:t xml:space="preserve"> vererbt</w:t>
       </w:r>
     </w:p>
     <w:p>
@@ -739,7 +1366,31 @@
         </w:numPr>
       </w:pPr>
       <w:r>
-        <w:t>im child encapsulation auf none setzt</w:t>
+        <w:t xml:space="preserve">im </w:t>
+      </w:r>
+      <w:proofErr w:type="spellStart"/>
+      <w:r>
+        <w:t>child</w:t>
+      </w:r>
+      <w:proofErr w:type="spellEnd"/>
+      <w:r>
+        <w:t xml:space="preserve"> </w:t>
+      </w:r>
+      <w:proofErr w:type="spellStart"/>
+      <w:r>
+        <w:t>encapsulation</w:t>
+      </w:r>
+      <w:proofErr w:type="spellEnd"/>
+      <w:r>
+        <w:t xml:space="preserve"> auf </w:t>
+      </w:r>
+      <w:proofErr w:type="spellStart"/>
+      <w:r>
+        <w:t>none</w:t>
+      </w:r>
+      <w:proofErr w:type="spellEnd"/>
+      <w:r>
+        <w:t xml:space="preserve"> setzt</w:t>
       </w:r>
     </w:p>
     <w:p>
@@ -769,7 +1420,23 @@
         </w:numPr>
       </w:pPr>
       <w:r>
-        <w:t>richtigen module importieren (app.modules.ts)</w:t>
+        <w:t xml:space="preserve">richtigen </w:t>
+      </w:r>
+      <w:proofErr w:type="spellStart"/>
+      <w:r>
+        <w:t>module</w:t>
+      </w:r>
+      <w:proofErr w:type="spellEnd"/>
+      <w:r>
+        <w:t xml:space="preserve"> importieren (</w:t>
+      </w:r>
+      <w:proofErr w:type="spellStart"/>
+      <w:r>
+        <w:t>app.modules.ts</w:t>
+      </w:r>
+      <w:proofErr w:type="spellEnd"/>
+      <w:r>
+        <w:t>)</w:t>
       </w:r>
     </w:p>
     <w:p/>
@@ -778,37 +1445,117 @@
         <w:pStyle w:val="berschrift1"/>
       </w:pPr>
       <w:r>
-        <w:t>06 Data Acess:</w:t>
+        <w:t xml:space="preserve">06 Data </w:t>
+      </w:r>
+      <w:proofErr w:type="spellStart"/>
+      <w:r>
+        <w:t>Acess</w:t>
+      </w:r>
+      <w:proofErr w:type="spellEnd"/>
+      <w:r>
+        <w:t>:</w:t>
       </w:r>
     </w:p>
     <w:p/>
     <w:p>
       <w:r>
-        <w:t># wie yarn oder npm install</w:t>
-      </w:r>
-    </w:p>
-    <w:p>
-      <w:r>
-        <w:t>dotnet restore</w:t>
-      </w:r>
+        <w:t xml:space="preserve"># wie </w:t>
+      </w:r>
+      <w:proofErr w:type="spellStart"/>
+      <w:r>
+        <w:t>yarn</w:t>
+      </w:r>
+      <w:proofErr w:type="spellEnd"/>
+      <w:r>
+        <w:t xml:space="preserve"> oder </w:t>
+      </w:r>
+      <w:proofErr w:type="spellStart"/>
+      <w:r>
+        <w:t>npm</w:t>
+      </w:r>
+      <w:proofErr w:type="spellEnd"/>
+      <w:r>
+        <w:t xml:space="preserve"> </w:t>
+      </w:r>
+      <w:proofErr w:type="spellStart"/>
+      <w:r>
+        <w:t>install</w:t>
+      </w:r>
+      <w:proofErr w:type="spellEnd"/>
+    </w:p>
+    <w:p>
+      <w:proofErr w:type="spellStart"/>
+      <w:r>
+        <w:t>dotnet</w:t>
+      </w:r>
+      <w:proofErr w:type="spellEnd"/>
+      <w:r>
+        <w:t xml:space="preserve"> </w:t>
+      </w:r>
+      <w:proofErr w:type="spellStart"/>
+      <w:r>
+        <w:t>restore</w:t>
+      </w:r>
+      <w:proofErr w:type="spellEnd"/>
     </w:p>
     <w:p/>
     <w:p>
-      <w:r>
-        <w:t>dotnet run</w:t>
-      </w:r>
-    </w:p>
-    <w:p>
-      <w:pPr>
-        <w:rPr>
-          <w:lang w:val="en-US"/>
-        </w:rPr>
-      </w:pPr>
-      <w:r>
-        <w:rPr>
-          <w:lang w:val="en-US"/>
-        </w:rPr>
-        <w:t>dotnet watch run # reagiert au</w:t>
+      <w:proofErr w:type="spellStart"/>
+      <w:r>
+        <w:t>dotnet</w:t>
+      </w:r>
+      <w:proofErr w:type="spellEnd"/>
+      <w:r>
+        <w:t xml:space="preserve"> </w:t>
+      </w:r>
+      <w:proofErr w:type="spellStart"/>
+      <w:r>
+        <w:t>run</w:t>
+      </w:r>
+      <w:proofErr w:type="spellEnd"/>
+    </w:p>
+    <w:p>
+      <w:pPr>
+        <w:rPr>
+          <w:lang w:val="en-US"/>
+        </w:rPr>
+      </w:pPr>
+      <w:proofErr w:type="spellStart"/>
+      <w:proofErr w:type="gramStart"/>
+      <w:r>
+        <w:rPr>
+          <w:lang w:val="en-US"/>
+        </w:rPr>
+        <w:t>dotnet</w:t>
+      </w:r>
+      <w:proofErr w:type="spellEnd"/>
+      <w:proofErr w:type="gramEnd"/>
+      <w:r>
+        <w:rPr>
+          <w:lang w:val="en-US"/>
+        </w:rPr>
+        <w:t xml:space="preserve"> watch run # </w:t>
+      </w:r>
+      <w:proofErr w:type="spellStart"/>
+      <w:r>
+        <w:rPr>
+          <w:lang w:val="en-US"/>
+        </w:rPr>
+        <w:t>reagiert</w:t>
+      </w:r>
+      <w:proofErr w:type="spellEnd"/>
+      <w:r>
+        <w:rPr>
+          <w:lang w:val="en-US"/>
+        </w:rPr>
+        <w:t xml:space="preserve"> </w:t>
+      </w:r>
+      <w:proofErr w:type="spellStart"/>
+      <w:r>
+        <w:rPr>
+          <w:lang w:val="en-US"/>
+        </w:rPr>
+        <w:t>au</w:t>
       </w:r>
       <w:r>
         <w:rPr>
@@ -820,58 +1567,180 @@
         <w:rPr>
           <w:lang w:val="en-US"/>
         </w:rPr>
-        <w:t>h live auf changes</w:t>
-      </w:r>
-    </w:p>
-    <w:p>
-      <w:pPr>
-        <w:rPr>
-          <w:lang w:val="en-US"/>
-        </w:rPr>
-      </w:pPr>
-    </w:p>
-    <w:p>
-      <w:r>
-        <w:t>#logger für javascript errors</w:t>
-      </w:r>
-    </w:p>
-    <w:p>
+        <w:t>h</w:t>
+      </w:r>
+      <w:proofErr w:type="spellEnd"/>
+      <w:r>
+        <w:rPr>
+          <w:lang w:val="en-US"/>
+        </w:rPr>
+        <w:t xml:space="preserve"> live auf changes</w:t>
+      </w:r>
+    </w:p>
+    <w:p>
+      <w:pPr>
+        <w:rPr>
+          <w:lang w:val="en-US"/>
+        </w:rPr>
+      </w:pPr>
+    </w:p>
+    <w:p>
+      <w:r>
+        <w:t>#</w:t>
+      </w:r>
+      <w:proofErr w:type="spellStart"/>
+      <w:r>
+        <w:t>logger</w:t>
+      </w:r>
+      <w:proofErr w:type="spellEnd"/>
+      <w:r>
+        <w:t xml:space="preserve"> für </w:t>
+      </w:r>
+      <w:proofErr w:type="spellStart"/>
+      <w:r>
+        <w:t>javascript</w:t>
+      </w:r>
+      <w:proofErr w:type="spellEnd"/>
+      <w:r>
+        <w:t xml:space="preserve"> </w:t>
+      </w:r>
+      <w:proofErr w:type="spellStart"/>
+      <w:r>
+        <w:t>errors</w:t>
+      </w:r>
+      <w:proofErr w:type="spellEnd"/>
+    </w:p>
+    <w:p>
+      <w:proofErr w:type="spellStart"/>
       <w:r>
         <w:t>jsnlog</w:t>
       </w:r>
+      <w:proofErr w:type="spellEnd"/>
     </w:p>
     <w:p/>
     <w:p>
       <w:r>
-        <w:t>#DB first mit EF</w:t>
-      </w:r>
-    </w:p>
-    <w:p>
-      <w:pPr>
-        <w:rPr>
-          <w:lang w:val="en-US"/>
-        </w:rPr>
-      </w:pPr>
-      <w:r>
-        <w:rPr>
-          <w:lang w:val="en-US"/>
-        </w:rPr>
-        <w:t>dotnet ef dbcontext scaffold [connectionstring]</w:t>
-      </w:r>
-    </w:p>
-    <w:p>
-      <w:pPr>
-        <w:rPr>
-          <w:lang w:val="en-US"/>
-        </w:rPr>
-      </w:pPr>
-    </w:p>
-    <w:p>
-      <w:r>
-        <w:t>#änderungen im</w:t>
-      </w:r>
-      <w:r>
-        <w:t xml:space="preserve"> code um zb zeilen hinzuzufügen </w:t>
+        <w:t xml:space="preserve">#DB </w:t>
+      </w:r>
+      <w:proofErr w:type="spellStart"/>
+      <w:r>
+        <w:t>first</w:t>
+      </w:r>
+      <w:proofErr w:type="spellEnd"/>
+      <w:r>
+        <w:t xml:space="preserve"> mit EF</w:t>
+      </w:r>
+    </w:p>
+    <w:p>
+      <w:pPr>
+        <w:rPr>
+          <w:lang w:val="en-US"/>
+        </w:rPr>
+      </w:pPr>
+      <w:proofErr w:type="spellStart"/>
+      <w:proofErr w:type="gramStart"/>
+      <w:r>
+        <w:rPr>
+          <w:lang w:val="en-US"/>
+        </w:rPr>
+        <w:t>dotnet</w:t>
+      </w:r>
+      <w:proofErr w:type="spellEnd"/>
+      <w:proofErr w:type="gramEnd"/>
+      <w:r>
+        <w:rPr>
+          <w:lang w:val="en-US"/>
+        </w:rPr>
+        <w:t xml:space="preserve"> </w:t>
+      </w:r>
+      <w:proofErr w:type="spellStart"/>
+      <w:r>
+        <w:rPr>
+          <w:lang w:val="en-US"/>
+        </w:rPr>
+        <w:t>ef</w:t>
+      </w:r>
+      <w:proofErr w:type="spellEnd"/>
+      <w:r>
+        <w:rPr>
+          <w:lang w:val="en-US"/>
+        </w:rPr>
+        <w:t xml:space="preserve"> </w:t>
+      </w:r>
+      <w:proofErr w:type="spellStart"/>
+      <w:r>
+        <w:rPr>
+          <w:lang w:val="en-US"/>
+        </w:rPr>
+        <w:t>dbcontext</w:t>
+      </w:r>
+      <w:proofErr w:type="spellEnd"/>
+      <w:r>
+        <w:rPr>
+          <w:lang w:val="en-US"/>
+        </w:rPr>
+        <w:t xml:space="preserve"> scaffold [</w:t>
+      </w:r>
+      <w:proofErr w:type="spellStart"/>
+      <w:r>
+        <w:rPr>
+          <w:lang w:val="en-US"/>
+        </w:rPr>
+        <w:t>connectionstring</w:t>
+      </w:r>
+      <w:proofErr w:type="spellEnd"/>
+      <w:r>
+        <w:rPr>
+          <w:lang w:val="en-US"/>
+        </w:rPr>
+        <w:t>]</w:t>
+      </w:r>
+    </w:p>
+    <w:p>
+      <w:pPr>
+        <w:rPr>
+          <w:lang w:val="en-US"/>
+        </w:rPr>
+      </w:pPr>
+    </w:p>
+    <w:p>
+      <w:r>
+        <w:t>#</w:t>
+      </w:r>
+      <w:proofErr w:type="spellStart"/>
+      <w:r>
+        <w:t>änderungen</w:t>
+      </w:r>
+      <w:proofErr w:type="spellEnd"/>
+      <w:r>
+        <w:t xml:space="preserve"> im</w:t>
+      </w:r>
+      <w:r>
+        <w:t xml:space="preserve"> </w:t>
+      </w:r>
+      <w:proofErr w:type="spellStart"/>
+      <w:r>
+        <w:t>code</w:t>
+      </w:r>
+      <w:proofErr w:type="spellEnd"/>
+      <w:r>
+        <w:t xml:space="preserve"> um </w:t>
+      </w:r>
+      <w:proofErr w:type="spellStart"/>
+      <w:r>
+        <w:t>zb</w:t>
+      </w:r>
+      <w:proofErr w:type="spellEnd"/>
+      <w:r>
+        <w:t xml:space="preserve"> </w:t>
+      </w:r>
+      <w:proofErr w:type="spellStart"/>
+      <w:r>
+        <w:t>zeilen</w:t>
+      </w:r>
+      <w:proofErr w:type="spellEnd"/>
+      <w:r>
+        <w:t xml:space="preserve"> hinzuzufügen </w:t>
       </w:r>
       <w:r>
         <w:sym w:font="Wingdings" w:char="F0E0"/>
@@ -886,24 +1755,80 @@
           <w:lang w:val="en-US"/>
         </w:rPr>
       </w:pPr>
-      <w:r>
-        <w:rPr>
-          <w:lang w:val="en-US"/>
-        </w:rPr>
-        <w:t>dotnet ef migrations add AccountUpdate</w:t>
-      </w:r>
-    </w:p>
-    <w:p>
-      <w:pPr>
-        <w:rPr>
-          <w:lang w:val="en-US"/>
-        </w:rPr>
-      </w:pPr>
-      <w:r>
-        <w:rPr>
-          <w:lang w:val="en-US"/>
-        </w:rPr>
-        <w:t>dotnet ef database update</w:t>
+      <w:proofErr w:type="spellStart"/>
+      <w:proofErr w:type="gramStart"/>
+      <w:r>
+        <w:rPr>
+          <w:lang w:val="en-US"/>
+        </w:rPr>
+        <w:t>dotnet</w:t>
+      </w:r>
+      <w:proofErr w:type="spellEnd"/>
+      <w:proofErr w:type="gramEnd"/>
+      <w:r>
+        <w:rPr>
+          <w:lang w:val="en-US"/>
+        </w:rPr>
+        <w:t xml:space="preserve"> </w:t>
+      </w:r>
+      <w:proofErr w:type="spellStart"/>
+      <w:r>
+        <w:rPr>
+          <w:lang w:val="en-US"/>
+        </w:rPr>
+        <w:t>ef</w:t>
+      </w:r>
+      <w:proofErr w:type="spellEnd"/>
+      <w:r>
+        <w:rPr>
+          <w:lang w:val="en-US"/>
+        </w:rPr>
+        <w:t xml:space="preserve"> migrations add </w:t>
+      </w:r>
+      <w:proofErr w:type="spellStart"/>
+      <w:r>
+        <w:rPr>
+          <w:lang w:val="en-US"/>
+        </w:rPr>
+        <w:t>AccountUpdate</w:t>
+      </w:r>
+      <w:proofErr w:type="spellEnd"/>
+    </w:p>
+    <w:p>
+      <w:pPr>
+        <w:rPr>
+          <w:lang w:val="en-US"/>
+        </w:rPr>
+      </w:pPr>
+      <w:proofErr w:type="spellStart"/>
+      <w:proofErr w:type="gramStart"/>
+      <w:r>
+        <w:rPr>
+          <w:lang w:val="en-US"/>
+        </w:rPr>
+        <w:t>dotnet</w:t>
+      </w:r>
+      <w:proofErr w:type="spellEnd"/>
+      <w:proofErr w:type="gramEnd"/>
+      <w:r>
+        <w:rPr>
+          <w:lang w:val="en-US"/>
+        </w:rPr>
+        <w:t xml:space="preserve"> </w:t>
+      </w:r>
+      <w:proofErr w:type="spellStart"/>
+      <w:r>
+        <w:rPr>
+          <w:lang w:val="en-US"/>
+        </w:rPr>
+        <w:t>ef</w:t>
+      </w:r>
+      <w:proofErr w:type="spellEnd"/>
+      <w:r>
+        <w:rPr>
+          <w:lang w:val="en-US"/>
+        </w:rPr>
+        <w:t xml:space="preserve"> database update</w:t>
       </w:r>
     </w:p>
     <w:p>
@@ -944,51 +1869,529 @@
           <w:lang w:val="en-US"/>
         </w:rPr>
       </w:pPr>
+      <w:proofErr w:type="gramStart"/>
       <w:r>
         <w:rPr>
           <w:lang w:val="en-US"/>
         </w:rPr>
         <w:t>postman</w:t>
       </w:r>
-    </w:p>
-    <w:p>
-      <w:pPr>
-        <w:rPr>
-          <w:lang w:val="en-US"/>
-        </w:rPr>
-      </w:pPr>
-    </w:p>
-    <w:p>
-      <w:pPr>
-        <w:rPr>
-          <w:lang w:val="en-US"/>
-        </w:rPr>
-      </w:pPr>
-      <w:r>
-        <w:rPr>
-          <w:lang w:val="en-US"/>
-        </w:rPr>
+      <w:proofErr w:type="gramEnd"/>
+    </w:p>
+    <w:p>
+      <w:pPr>
+        <w:rPr>
+          <w:lang w:val="en-US"/>
+        </w:rPr>
+      </w:pPr>
+    </w:p>
+    <w:p>
+      <w:r>
         <w:lastRenderedPageBreak/>
         <w:t xml:space="preserve"># </w:t>
       </w:r>
-      <w:r>
-        <w:rPr>
-          <w:lang w:val="en-US"/>
-        </w:rPr>
-        <w:t>project generator</w:t>
-      </w:r>
-    </w:p>
-    <w:p>
-      <w:pPr>
-        <w:rPr>
-          <w:lang w:val="en-US"/>
-        </w:rPr>
-      </w:pPr>
+      <w:proofErr w:type="spellStart"/>
+      <w:r>
+        <w:t>project</w:t>
+      </w:r>
+      <w:proofErr w:type="spellEnd"/>
+      <w:r>
+        <w:t xml:space="preserve"> </w:t>
+      </w:r>
+      <w:proofErr w:type="spellStart"/>
+      <w:r>
+        <w:t>generator</w:t>
+      </w:r>
+      <w:proofErr w:type="spellEnd"/>
+      <w:r>
+        <w:t xml:space="preserve"> (da von </w:t>
+      </w:r>
+      <w:proofErr w:type="spellStart"/>
+      <w:r>
+        <w:t>usern</w:t>
+      </w:r>
+      <w:proofErr w:type="spellEnd"/>
+      <w:r>
+        <w:t>, oft veraltet)</w:t>
+      </w:r>
+    </w:p>
+    <w:p>
+      <w:pPr>
+        <w:rPr>
+          <w:lang w:val="en-US"/>
+        </w:rPr>
+      </w:pPr>
+      <w:proofErr w:type="gramStart"/>
       <w:r>
         <w:rPr>
           <w:lang w:val="en-US"/>
         </w:rPr>
         <w:t>yeoman</w:t>
+      </w:r>
+      <w:proofErr w:type="gramEnd"/>
+    </w:p>
+    <w:p>
+      <w:r>
+        <w:t xml:space="preserve">#angular bietet zwei http </w:t>
+      </w:r>
+      <w:proofErr w:type="spellStart"/>
+      <w:r>
+        <w:t>clients</w:t>
+      </w:r>
+      <w:proofErr w:type="spellEnd"/>
+      <w:r>
+        <w:t>: http (</w:t>
+      </w:r>
+      <w:r>
+        <w:t>alt</w:t>
+      </w:r>
+      <w:r>
+        <w:t xml:space="preserve">) &amp; </w:t>
+      </w:r>
+      <w:proofErr w:type="spellStart"/>
+      <w:r>
+        <w:t>httpclient</w:t>
+      </w:r>
+      <w:proofErr w:type="spellEnd"/>
+    </w:p>
+    <w:p>
+      <w:pPr>
+        <w:shd w:val="clear" w:color="auto" w:fill="1E1E1E"/>
+        <w:spacing w:line="285" w:lineRule="atLeast"/>
+      </w:pPr>
+      <w:r>
+        <w:t xml:space="preserve">http </w:t>
+      </w:r>
+      <w:proofErr w:type="spellStart"/>
+      <w:r>
+        <w:t>client</w:t>
+      </w:r>
+      <w:proofErr w:type="spellEnd"/>
+      <w:r>
+        <w:t xml:space="preserve"> liefert per </w:t>
+      </w:r>
+      <w:proofErr w:type="spellStart"/>
+      <w:r>
+        <w:t>default</w:t>
+      </w:r>
+      <w:proofErr w:type="spellEnd"/>
+      <w:r>
+        <w:t xml:space="preserve"> die </w:t>
+      </w:r>
+      <w:proofErr w:type="spellStart"/>
+      <w:r>
+        <w:t>daten</w:t>
+      </w:r>
+      <w:proofErr w:type="spellEnd"/>
+      <w:r>
+        <w:t xml:space="preserve">, mit </w:t>
+      </w:r>
+      <w:proofErr w:type="spellStart"/>
+      <w:r>
+        <w:t>observe</w:t>
+      </w:r>
+      <w:proofErr w:type="spellEnd"/>
+      <w:r>
+        <w:t>: "</w:t>
+      </w:r>
+      <w:proofErr w:type="spellStart"/>
+      <w:r>
+        <w:t>response</w:t>
+      </w:r>
+      <w:proofErr w:type="spellEnd"/>
+      <w:r>
+        <w:t>"</w:t>
+      </w:r>
+      <w:r>
+        <w:t xml:space="preserve"> werden dann auch </w:t>
+      </w:r>
+      <w:proofErr w:type="spellStart"/>
+      <w:r>
+        <w:t>status</w:t>
+      </w:r>
+      <w:proofErr w:type="spellEnd"/>
+      <w:r>
+        <w:t xml:space="preserve"> </w:t>
+      </w:r>
+      <w:proofErr w:type="spellStart"/>
+      <w:r>
+        <w:t>code</w:t>
+      </w:r>
+      <w:proofErr w:type="spellEnd"/>
+      <w:r>
+        <w:t xml:space="preserve"> </w:t>
+      </w:r>
+      <w:proofErr w:type="spellStart"/>
+      <w:r>
+        <w:t>usw</w:t>
+      </w:r>
+      <w:proofErr w:type="spellEnd"/>
+      <w:r>
+        <w:t xml:space="preserve"> retourniert</w:t>
+      </w:r>
+    </w:p>
+    <w:p/>
+    <w:p>
+      <w:pPr>
+        <w:rPr>
+          <w:lang w:val="en-US"/>
+        </w:rPr>
+      </w:pPr>
+      <w:r>
+        <w:rPr>
+          <w:lang w:val="en-US"/>
+        </w:rPr>
+        <w:t>#</w:t>
+      </w:r>
+      <w:proofErr w:type="spellStart"/>
+      <w:r>
+        <w:rPr>
+          <w:lang w:val="en-US"/>
+        </w:rPr>
+        <w:t>firebasedb</w:t>
+      </w:r>
+      <w:proofErr w:type="spellEnd"/>
+      <w:r>
+        <w:rPr>
+          <w:lang w:val="en-US"/>
+        </w:rPr>
+        <w:t xml:space="preserve"> is </w:t>
+      </w:r>
+      <w:proofErr w:type="spellStart"/>
+      <w:r>
+        <w:rPr>
+          <w:lang w:val="en-US"/>
+        </w:rPr>
+        <w:t>nosql</w:t>
+      </w:r>
+      <w:proofErr w:type="spellEnd"/>
+      <w:r>
+        <w:rPr>
+          <w:lang w:val="en-US"/>
+        </w:rPr>
+        <w:t xml:space="preserve"> </w:t>
+      </w:r>
+      <w:proofErr w:type="spellStart"/>
+      <w:r>
+        <w:rPr>
+          <w:lang w:val="en-US"/>
+        </w:rPr>
+        <w:t>db</w:t>
+      </w:r>
+      <w:proofErr w:type="spellEnd"/>
+      <w:r>
+        <w:rPr>
+          <w:lang w:val="en-US"/>
+        </w:rPr>
+        <w:t xml:space="preserve"> von google</w:t>
+      </w:r>
+    </w:p>
+    <w:p>
+      <w:pPr>
+        <w:rPr>
+          <w:lang w:val="en-US"/>
+        </w:rPr>
+      </w:pPr>
+    </w:p>
+    <w:p>
+      <w:pPr>
+        <w:pStyle w:val="berschrift1"/>
+        <w:rPr>
+          <w:lang w:val="en-US"/>
+        </w:rPr>
+      </w:pPr>
+      <w:r>
+        <w:rPr>
+          <w:lang w:val="en-US"/>
+        </w:rPr>
+        <w:t>07: Reactive Programming</w:t>
+      </w:r>
+    </w:p>
+    <w:p>
+      <w:pPr>
+        <w:rPr>
+          <w:lang w:val="en-US"/>
+        </w:rPr>
+      </w:pPr>
+    </w:p>
+    <w:p>
+      <w:pPr>
+        <w:rPr>
+          <w:lang w:val="en-US"/>
+        </w:rPr>
+      </w:pPr>
+      <w:proofErr w:type="gramStart"/>
+      <w:r>
+        <w:rPr>
+          <w:lang w:val="en-US"/>
+        </w:rPr>
+        <w:t>promise</w:t>
+      </w:r>
+      <w:proofErr w:type="gramEnd"/>
+      <w:r>
+        <w:rPr>
+          <w:lang w:val="en-US"/>
+        </w:rPr>
+        <w:t xml:space="preserve"> vs observable</w:t>
+      </w:r>
+    </w:p>
+    <w:p>
+      <w:pPr>
+        <w:rPr>
+          <w:lang w:val="en-US"/>
+        </w:rPr>
+      </w:pPr>
+    </w:p>
+    <w:p>
+      <w:r>
+        <w:t>#</w:t>
+      </w:r>
+      <w:proofErr w:type="spellStart"/>
+      <w:r>
+        <w:t>framework</w:t>
+      </w:r>
+      <w:proofErr w:type="spellEnd"/>
+      <w:r>
+        <w:t xml:space="preserve">, </w:t>
+      </w:r>
+      <w:proofErr w:type="spellStart"/>
+      <w:r>
+        <w:t>rxjs</w:t>
+      </w:r>
+      <w:proofErr w:type="spellEnd"/>
+      <w:r>
+        <w:t xml:space="preserve"> wird mit angular automatisch mitinstallier</w:t>
+      </w:r>
+    </w:p>
+    <w:p>
+      <w:pPr>
+        <w:rPr>
+          <w:lang w:val="en-US"/>
+        </w:rPr>
+      </w:pPr>
+      <w:r>
+        <w:rPr>
+          <w:lang w:val="en-US"/>
+        </w:rPr>
+        <w:t>reactivex.io</w:t>
+      </w:r>
+    </w:p>
+    <w:p>
+      <w:pPr>
+        <w:rPr>
+          <w:lang w:val="en-US"/>
+        </w:rPr>
+      </w:pPr>
+    </w:p>
+    <w:p>
+      <w:r>
+        <w:t>#</w:t>
+      </w:r>
+      <w:proofErr w:type="spellStart"/>
+      <w:r>
+        <w:t>Async</w:t>
+      </w:r>
+      <w:proofErr w:type="spellEnd"/>
+      <w:r>
+        <w:t xml:space="preserve"> </w:t>
+      </w:r>
+      <w:proofErr w:type="spellStart"/>
+      <w:r>
+        <w:t>pipe</w:t>
+      </w:r>
+      <w:proofErr w:type="spellEnd"/>
+      <w:r>
+        <w:t xml:space="preserve"> – wird bei observables verwendet</w:t>
+      </w:r>
+    </w:p>
+    <w:p>
+      <w:pPr>
+        <w:rPr>
+          <w:lang w:val="en-US"/>
+        </w:rPr>
+      </w:pPr>
+      <w:proofErr w:type="spellStart"/>
+      <w:proofErr w:type="gramStart"/>
+      <w:r>
+        <w:rPr>
+          <w:lang w:val="en-US"/>
+        </w:rPr>
+        <w:t>nbrOBs</w:t>
+      </w:r>
+      <w:proofErr w:type="spellEnd"/>
+      <w:proofErr w:type="gramEnd"/>
+      <w:r>
+        <w:rPr>
+          <w:lang w:val="en-US"/>
+        </w:rPr>
+        <w:t xml:space="preserve"> | </w:t>
+      </w:r>
+      <w:proofErr w:type="spellStart"/>
+      <w:r>
+        <w:rPr>
+          <w:lang w:val="en-US"/>
+        </w:rPr>
+        <w:t>async</w:t>
+      </w:r>
+      <w:proofErr w:type="spellEnd"/>
+    </w:p>
+    <w:p>
+      <w:pPr>
+        <w:rPr>
+          <w:lang w:val="en-US"/>
+        </w:rPr>
+      </w:pPr>
+    </w:p>
+    <w:p>
+      <w:pPr>
+        <w:pStyle w:val="berschrift1"/>
+        <w:rPr>
+          <w:lang w:val="en-US"/>
+        </w:rPr>
+      </w:pPr>
+      <w:r>
+        <w:rPr>
+          <w:lang w:val="en-US"/>
+        </w:rPr>
+        <w:t>08: Forms</w:t>
+      </w:r>
+    </w:p>
+    <w:p>
+      <w:pPr>
+        <w:rPr>
+          <w:lang w:val="en-US"/>
+        </w:rPr>
+      </w:pPr>
+    </w:p>
+    <w:p>
+      <w:r>
+        <w:t>#empfohlen</w:t>
+      </w:r>
+      <w:r>
+        <w:t xml:space="preserve"> </w:t>
+      </w:r>
+      <w:proofErr w:type="spellStart"/>
+      <w:r>
+        <w:t>reactive</w:t>
+      </w:r>
+      <w:proofErr w:type="spellEnd"/>
+      <w:r>
+        <w:t xml:space="preserve"> </w:t>
+      </w:r>
+      <w:proofErr w:type="spellStart"/>
+      <w:r>
+        <w:t>formbuilder</w:t>
+      </w:r>
+      <w:proofErr w:type="spellEnd"/>
+      <w:r>
+        <w:t xml:space="preserve">, ist kürzer und </w:t>
+      </w:r>
+      <w:proofErr w:type="spellStart"/>
+      <w:r>
+        <w:t>unit</w:t>
+      </w:r>
+      <w:proofErr w:type="spellEnd"/>
+      <w:r>
+        <w:t xml:space="preserve"> </w:t>
+      </w:r>
+      <w:proofErr w:type="spellStart"/>
+      <w:r>
+        <w:t>testbar</w:t>
+      </w:r>
+      <w:proofErr w:type="spellEnd"/>
+    </w:p>
+    <w:p/>
+    <w:p>
+      <w:r>
+        <w:rPr>
+          <w:noProof/>
+          <w:lang w:eastAsia="de-AT"/>
+        </w:rPr>
+        <w:drawing>
+          <wp:inline distT="0" distB="0" distL="0" distR="0" wp14:anchorId="68F22F20" wp14:editId="60B0E4D0">
+            <wp:extent cx="5760720" cy="1620520"/>
+            <wp:effectExtent l="0" t="0" r="0" b="0"/>
+            <wp:docPr id="1" name="Grafik 1"/>
+            <wp:cNvGraphicFramePr>
+              <a:graphicFrameLocks xmlns:a="http://schemas.openxmlformats.org/drawingml/2006/main" noChangeAspect="1"/>
+            </wp:cNvGraphicFramePr>
+            <a:graphic xmlns:a="http://schemas.openxmlformats.org/drawingml/2006/main">
+              <a:graphicData uri="http://schemas.openxmlformats.org/drawingml/2006/picture">
+                <pic:pic xmlns:pic="http://schemas.openxmlformats.org/drawingml/2006/picture">
+                  <pic:nvPicPr>
+                    <pic:cNvPr id="1" name=""/>
+                    <pic:cNvPicPr/>
+                  </pic:nvPicPr>
+                  <pic:blipFill>
+                    <a:blip r:embed="rId7"/>
+                    <a:stretch>
+                      <a:fillRect/>
+                    </a:stretch>
+                  </pic:blipFill>
+                  <pic:spPr>
+                    <a:xfrm>
+                      <a:off x="0" y="0"/>
+                      <a:ext cx="5760720" cy="1620520"/>
+                    </a:xfrm>
+                    <a:prstGeom prst="rect">
+                      <a:avLst/>
+                    </a:prstGeom>
+                  </pic:spPr>
+                </pic:pic>
+              </a:graphicData>
+            </a:graphic>
+          </wp:inline>
+        </w:drawing>
+      </w:r>
+    </w:p>
+    <w:p/>
+    <w:p>
+      <w:r>
+        <w:t>DOWNLOADS:</w:t>
+      </w:r>
+    </w:p>
+    <w:p>
+      <w:r>
+        <w:rPr>
+          <w:noProof/>
+          <w:lang w:eastAsia="de-AT"/>
+        </w:rPr>
+        <w:lastRenderedPageBreak/>
+        <w:drawing>
+          <wp:inline distT="0" distB="0" distL="0" distR="0" wp14:anchorId="6ADD9241" wp14:editId="0419FBA0">
+            <wp:extent cx="5760720" cy="1115695"/>
+            <wp:effectExtent l="0" t="0" r="0" b="8255"/>
+            <wp:docPr id="2" name="Grafik 2"/>
+            <wp:cNvGraphicFramePr>
+              <a:graphicFrameLocks xmlns:a="http://schemas.openxmlformats.org/drawingml/2006/main" noChangeAspect="1"/>
+            </wp:cNvGraphicFramePr>
+            <a:graphic xmlns:a="http://schemas.openxmlformats.org/drawingml/2006/main">
+              <a:graphicData uri="http://schemas.openxmlformats.org/drawingml/2006/picture">
+                <pic:pic xmlns:pic="http://schemas.openxmlformats.org/drawingml/2006/picture">
+                  <pic:nvPicPr>
+                    <pic:cNvPr id="1" name=""/>
+                    <pic:cNvPicPr/>
+                  </pic:nvPicPr>
+                  <pic:blipFill>
+                    <a:blip r:embed="rId8"/>
+                    <a:stretch>
+                      <a:fillRect/>
+                    </a:stretch>
+                  </pic:blipFill>
+                  <pic:spPr>
+                    <a:xfrm>
+                      <a:off x="0" y="0"/>
+                      <a:ext cx="5760720" cy="1115695"/>
+                    </a:xfrm>
+                    <a:prstGeom prst="rect">
+                      <a:avLst/>
+                    </a:prstGeom>
+                  </pic:spPr>
+                </pic:pic>
+              </a:graphicData>
+            </a:graphic>
+          </wp:inline>
+        </w:drawing>
       </w:r>
       <w:bookmarkStart w:id="0" w:name="_GoBack"/>
       <w:bookmarkEnd w:id="0"/>

</xml_diff>